<commit_message>
Aggiunte piccole correzioni e qualche differenza tra i protocolli
</commit_message>
<xml_diff>
--- a/docs/Appunti studio Paxos vs Dwork.docx
+++ b/docs/Appunti studio Paxos vs Dwork.docx
@@ -19,19 +19,19 @@
           <w:sz w:val="28"/>
           <w:szCs w:val="28"/>
         </w:rPr>
-        <w:t>Appunti studio Paxos vs Dwork</w:t>
-      </w:r>
-    </w:p>
-    <w:p>
-      <w:pPr>
-        <w:jc w:val="center"/>
+        <w:t xml:space="preserve">Appunti studio </w:t>
+      </w:r>
+      <w:proofErr w:type="spellStart"/>
+      <w:r>
         <w:rPr>
           <w:b/>
           <w:bCs/>
           <w:sz w:val="28"/>
           <w:szCs w:val="28"/>
         </w:rPr>
-      </w:pPr>
+        <w:t>Paxos</w:t>
+      </w:r>
+      <w:proofErr w:type="spellEnd"/>
       <w:r>
         <w:rPr>
           <w:b/>
@@ -39,8 +39,41 @@
           <w:sz w:val="28"/>
           <w:szCs w:val="28"/>
         </w:rPr>
+        <w:t xml:space="preserve"> vs </w:t>
+      </w:r>
+      <w:proofErr w:type="spellStart"/>
+      <w:r>
+        <w:rPr>
+          <w:b/>
+          <w:bCs/>
+          <w:sz w:val="28"/>
+          <w:szCs w:val="28"/>
+        </w:rPr>
+        <w:t>Dwork</w:t>
+      </w:r>
+      <w:proofErr w:type="spellEnd"/>
+    </w:p>
+    <w:p>
+      <w:pPr>
+        <w:jc w:val="center"/>
+        <w:rPr>
+          <w:b/>
+          <w:bCs/>
+          <w:sz w:val="28"/>
+          <w:szCs w:val="28"/>
+        </w:rPr>
+      </w:pPr>
+      <w:proofErr w:type="spellStart"/>
+      <w:r>
+        <w:rPr>
+          <w:b/>
+          <w:bCs/>
+          <w:sz w:val="28"/>
+          <w:szCs w:val="28"/>
+        </w:rPr>
         <w:t>Paxos</w:t>
       </w:r>
+      <w:proofErr w:type="spellEnd"/>
     </w:p>
     <w:p>
       <w:pPr>
@@ -137,6 +170,7 @@
           <w:szCs w:val="24"/>
         </w:rPr>
       </w:pPr>
+      <w:proofErr w:type="spellStart"/>
       <w:r>
         <w:rPr>
           <w:sz w:val="24"/>
@@ -144,6 +178,7 @@
         </w:rPr>
         <w:t>Proposers</w:t>
       </w:r>
+      <w:proofErr w:type="spellEnd"/>
       <w:r>
         <w:rPr>
           <w:sz w:val="24"/>
@@ -178,6 +213,7 @@
           <w:szCs w:val="24"/>
         </w:rPr>
       </w:pPr>
+      <w:proofErr w:type="spellStart"/>
       <w:r>
         <w:rPr>
           <w:sz w:val="24"/>
@@ -199,6 +235,7 @@
         </w:rPr>
         <w:t>rs</w:t>
       </w:r>
+      <w:proofErr w:type="spellEnd"/>
       <w:r>
         <w:rPr>
           <w:sz w:val="24"/>
@@ -247,6 +284,7 @@
           <w:szCs w:val="24"/>
         </w:rPr>
       </w:pPr>
+      <w:proofErr w:type="spellStart"/>
       <w:r>
         <w:rPr>
           <w:sz w:val="24"/>
@@ -254,6 +292,7 @@
         </w:rPr>
         <w:t>Learners</w:t>
       </w:r>
+      <w:proofErr w:type="spellEnd"/>
     </w:p>
     <w:p>
       <w:pPr>
@@ -297,7 +336,23 @@
           <w:sz w:val="24"/>
           <w:szCs w:val="24"/>
         </w:rPr>
-        <w:t>: un acceptor deve accettare la prima proposta che gli arriva.</w:t>
+        <w:t xml:space="preserve">: un </w:t>
+      </w:r>
+      <w:proofErr w:type="spellStart"/>
+      <w:r>
+        <w:rPr>
+          <w:sz w:val="24"/>
+          <w:szCs w:val="24"/>
+        </w:rPr>
+        <w:t>acceptor</w:t>
+      </w:r>
+      <w:proofErr w:type="spellEnd"/>
+      <w:r>
+        <w:rPr>
+          <w:sz w:val="24"/>
+          <w:szCs w:val="24"/>
+        </w:rPr>
+        <w:t xml:space="preserve"> deve accettare la prima proposta che gli arriva.</w:t>
       </w:r>
     </w:p>
     <w:p>
@@ -497,7 +552,25 @@
           <w:sz w:val="24"/>
           <w:szCs w:val="24"/>
         </w:rPr>
-        <w:t xml:space="preserve"> viene scelta, allora tutte le proposte con un identificativo maggiore, proposte da qualsiasi proposer, devono avere valore </w:t>
+        <w:t xml:space="preserve"> viene scelta, allora tutte le proposte con un identificativo maggiore, proposte da qualsiasi </w:t>
+      </w:r>
+      <w:proofErr w:type="spellStart"/>
+      <w:r>
+        <w:rPr>
+          <w:rFonts w:eastAsiaTheme="minorEastAsia"/>
+          <w:sz w:val="24"/>
+          <w:szCs w:val="24"/>
+        </w:rPr>
+        <w:t>proposer</w:t>
+      </w:r>
+      <w:proofErr w:type="spellEnd"/>
+      <w:r>
+        <w:rPr>
+          <w:rFonts w:eastAsiaTheme="minorEastAsia"/>
+          <w:sz w:val="24"/>
+          <w:szCs w:val="24"/>
+        </w:rPr>
+        <w:t xml:space="preserve">, devono avere valore </w:t>
       </w:r>
       <m:oMath>
         <m:r>
@@ -633,6 +706,7 @@
         </w:rPr>
         <w:t xml:space="preserve"> composto da una maggioranza di accept</w:t>
       </w:r>
+      <w:proofErr w:type="spellStart"/>
       <w:r>
         <w:rPr>
           <w:rFonts w:eastAsiaTheme="minorEastAsia"/>
@@ -647,7 +721,16 @@
           <w:sz w:val="24"/>
           <w:szCs w:val="24"/>
         </w:rPr>
-        <w:t>rs, tale che vale almeno una tra:</w:t>
+        <w:t>rs</w:t>
+      </w:r>
+      <w:proofErr w:type="spellEnd"/>
+      <w:r>
+        <w:rPr>
+          <w:rFonts w:eastAsiaTheme="minorEastAsia"/>
+          <w:sz w:val="24"/>
+          <w:szCs w:val="24"/>
+        </w:rPr>
+        <w:t>, tale che vale almeno una tra:</w:t>
       </w:r>
     </w:p>
     <w:p>
@@ -667,7 +750,23 @@
           <w:sz w:val="24"/>
           <w:szCs w:val="24"/>
         </w:rPr>
-        <w:t xml:space="preserve">Nessun acceptor in </w:t>
+        <w:t xml:space="preserve">Nessun </w:t>
+      </w:r>
+      <w:proofErr w:type="spellStart"/>
+      <w:r>
+        <w:rPr>
+          <w:sz w:val="24"/>
+          <w:szCs w:val="24"/>
+        </w:rPr>
+        <w:t>acceptor</w:t>
+      </w:r>
+      <w:proofErr w:type="spellEnd"/>
+      <w:r>
+        <w:rPr>
+          <w:sz w:val="24"/>
+          <w:szCs w:val="24"/>
+        </w:rPr>
+        <w:t xml:space="preserve"> in </w:t>
       </w:r>
       <m:oMath>
         <m:r>
@@ -754,6 +853,7 @@
         </w:rPr>
         <w:t>, prese tra quelle accettate dagli accept</w:t>
       </w:r>
+      <w:proofErr w:type="spellStart"/>
       <w:r>
         <w:rPr>
           <w:rFonts w:eastAsiaTheme="minorEastAsia"/>
@@ -768,7 +868,16 @@
           <w:sz w:val="24"/>
           <w:szCs w:val="24"/>
         </w:rPr>
-        <w:t xml:space="preserve">rs in </w:t>
+        <w:t>rs</w:t>
+      </w:r>
+      <w:proofErr w:type="spellEnd"/>
+      <w:r>
+        <w:rPr>
+          <w:rFonts w:eastAsiaTheme="minorEastAsia"/>
+          <w:sz w:val="24"/>
+          <w:szCs w:val="24"/>
+        </w:rPr>
+        <w:t xml:space="preserve"> in </w:t>
       </w:r>
       <m:oMath>
         <m:r>
@@ -939,7 +1048,25 @@
           <w:sz w:val="24"/>
           <w:szCs w:val="24"/>
         </w:rPr>
-        <w:t>a tutti gli acceptors in un set scelto, richiedendo in risposta:</w:t>
+        <w:t xml:space="preserve">a tutti gli </w:t>
+      </w:r>
+      <w:proofErr w:type="spellStart"/>
+      <w:r>
+        <w:rPr>
+          <w:rFonts w:eastAsiaTheme="minorEastAsia"/>
+          <w:sz w:val="24"/>
+          <w:szCs w:val="24"/>
+        </w:rPr>
+        <w:t>acceptors</w:t>
+      </w:r>
+      <w:proofErr w:type="spellEnd"/>
+      <w:r>
+        <w:rPr>
+          <w:rFonts w:eastAsiaTheme="minorEastAsia"/>
+          <w:sz w:val="24"/>
+          <w:szCs w:val="24"/>
+        </w:rPr>
+        <w:t xml:space="preserve"> in un set scelto, richiedendo in risposta:</w:t>
       </w:r>
     </w:p>
     <w:p>
@@ -1034,6 +1161,7 @@
         </w:rPr>
         <w:t xml:space="preserve">Tale richiesta viene chiamata </w:t>
       </w:r>
+      <w:proofErr w:type="spellStart"/>
       <w:r>
         <w:rPr>
           <w:i/>
@@ -1043,6 +1171,7 @@
         </w:rPr>
         <w:t>prepare</w:t>
       </w:r>
+      <w:proofErr w:type="spellEnd"/>
       <w:r>
         <w:rPr>
           <w:sz w:val="24"/>
@@ -1050,12 +1179,21 @@
         </w:rPr>
         <w:t xml:space="preserve"> </w:t>
       </w:r>
-      <w:r>
-        <w:rPr>
-          <w:sz w:val="24"/>
-          <w:szCs w:val="24"/>
-        </w:rPr>
-        <w:t xml:space="preserve">request </w:t>
+      <w:proofErr w:type="spellStart"/>
+      <w:r>
+        <w:rPr>
+          <w:sz w:val="24"/>
+          <w:szCs w:val="24"/>
+        </w:rPr>
+        <w:t>request</w:t>
+      </w:r>
+      <w:proofErr w:type="spellEnd"/>
+      <w:r>
+        <w:rPr>
+          <w:sz w:val="24"/>
+          <w:szCs w:val="24"/>
+        </w:rPr>
+        <w:t xml:space="preserve"> </w:t>
       </w:r>
       <w:r>
         <w:rPr>
@@ -1101,7 +1239,23 @@
           <w:szCs w:val="24"/>
         </w:rPr>
         <w:lastRenderedPageBreak/>
-        <w:t xml:space="preserve">Se il proponente riceve le risposte richiesta da una maggioranza di acceptors, allora può presentare una proposta con un identificativo </w:t>
+        <w:t xml:space="preserve">Se il proponente riceve le risposte richiesta da una maggioranza di </w:t>
+      </w:r>
+      <w:proofErr w:type="spellStart"/>
+      <w:r>
+        <w:rPr>
+          <w:sz w:val="24"/>
+          <w:szCs w:val="24"/>
+        </w:rPr>
+        <w:t>acceptors</w:t>
+      </w:r>
+      <w:proofErr w:type="spellEnd"/>
+      <w:r>
+        <w:rPr>
+          <w:sz w:val="24"/>
+          <w:szCs w:val="24"/>
+        </w:rPr>
+        <w:t xml:space="preserve">, allora può presentare una proposta con un identificativo </w:t>
       </w:r>
       <m:oMath>
         <m:r>
@@ -1173,8 +1327,27 @@
           <w:sz w:val="24"/>
           <w:szCs w:val="24"/>
         </w:rPr>
-        <w:t xml:space="preserve">Il proponente presenta quindi la proposta, inviandola ad un set di acceptor per l’accettazione. Viene chiamata </w:t>
-      </w:r>
+        <w:t xml:space="preserve">Il proponente presenta quindi la proposta, inviandola ad un set di </w:t>
+      </w:r>
+      <w:proofErr w:type="spellStart"/>
+      <w:r>
+        <w:rPr>
+          <w:rFonts w:eastAsiaTheme="minorEastAsia"/>
+          <w:sz w:val="24"/>
+          <w:szCs w:val="24"/>
+        </w:rPr>
+        <w:t>acceptor</w:t>
+      </w:r>
+      <w:proofErr w:type="spellEnd"/>
+      <w:r>
+        <w:rPr>
+          <w:rFonts w:eastAsiaTheme="minorEastAsia"/>
+          <w:sz w:val="24"/>
+          <w:szCs w:val="24"/>
+        </w:rPr>
+        <w:t xml:space="preserve"> per l’accettazione. Viene chiamata </w:t>
+      </w:r>
+      <w:proofErr w:type="spellStart"/>
       <w:r>
         <w:rPr>
           <w:rFonts w:eastAsiaTheme="minorEastAsia"/>
@@ -1185,13 +1358,32 @@
         </w:rPr>
         <w:t>accept</w:t>
       </w:r>
-      <w:r>
-        <w:rPr>
-          <w:rFonts w:eastAsiaTheme="minorEastAsia"/>
-          <w:sz w:val="24"/>
-          <w:szCs w:val="24"/>
-        </w:rPr>
-        <w:t xml:space="preserve"> request.</w:t>
+      <w:proofErr w:type="spellEnd"/>
+      <w:r>
+        <w:rPr>
+          <w:rFonts w:eastAsiaTheme="minorEastAsia"/>
+          <w:sz w:val="24"/>
+          <w:szCs w:val="24"/>
+        </w:rPr>
+        <w:t xml:space="preserve"> </w:t>
+      </w:r>
+      <w:proofErr w:type="spellStart"/>
+      <w:r>
+        <w:rPr>
+          <w:rFonts w:eastAsiaTheme="minorEastAsia"/>
+          <w:sz w:val="24"/>
+          <w:szCs w:val="24"/>
+        </w:rPr>
+        <w:t>request</w:t>
+      </w:r>
+      <w:proofErr w:type="spellEnd"/>
+      <w:r>
+        <w:rPr>
+          <w:rFonts w:eastAsiaTheme="minorEastAsia"/>
+          <w:sz w:val="24"/>
+          <w:szCs w:val="24"/>
+        </w:rPr>
+        <w:t>.</w:t>
       </w:r>
     </w:p>
     <w:p>
@@ -1258,7 +1450,23 @@
           <w:sz w:val="24"/>
           <w:szCs w:val="24"/>
         </w:rPr>
-        <w:t xml:space="preserve">: un acceptor può accettare una proposta numerata </w:t>
+        <w:t xml:space="preserve">: un </w:t>
+      </w:r>
+      <w:proofErr w:type="spellStart"/>
+      <w:r>
+        <w:rPr>
+          <w:sz w:val="24"/>
+          <w:szCs w:val="24"/>
+        </w:rPr>
+        <w:t>acceptor</w:t>
+      </w:r>
+      <w:proofErr w:type="spellEnd"/>
+      <w:r>
+        <w:rPr>
+          <w:sz w:val="24"/>
+          <w:szCs w:val="24"/>
+        </w:rPr>
+        <w:t xml:space="preserve"> può accettare una proposta numerata </w:t>
       </w:r>
       <m:oMath>
         <m:r>
@@ -1278,6 +1486,7 @@
         </w:rPr>
         <w:t xml:space="preserve"> se non ha risposto ad una </w:t>
       </w:r>
+      <w:proofErr w:type="spellStart"/>
       <w:r>
         <w:rPr>
           <w:rFonts w:eastAsiaTheme="minorEastAsia"/>
@@ -1288,13 +1497,32 @@
         </w:rPr>
         <w:t>prepare</w:t>
       </w:r>
-      <w:r>
-        <w:rPr>
-          <w:rFonts w:eastAsiaTheme="minorEastAsia"/>
-          <w:sz w:val="24"/>
-          <w:szCs w:val="24"/>
-        </w:rPr>
-        <w:t xml:space="preserve"> request con un identificativo maggiore di </w:t>
+      <w:proofErr w:type="spellEnd"/>
+      <w:r>
+        <w:rPr>
+          <w:rFonts w:eastAsiaTheme="minorEastAsia"/>
+          <w:sz w:val="24"/>
+          <w:szCs w:val="24"/>
+        </w:rPr>
+        <w:t xml:space="preserve"> </w:t>
+      </w:r>
+      <w:proofErr w:type="spellStart"/>
+      <w:r>
+        <w:rPr>
+          <w:rFonts w:eastAsiaTheme="minorEastAsia"/>
+          <w:sz w:val="24"/>
+          <w:szCs w:val="24"/>
+        </w:rPr>
+        <w:t>request</w:t>
+      </w:r>
+      <w:proofErr w:type="spellEnd"/>
+      <w:r>
+        <w:rPr>
+          <w:rFonts w:eastAsiaTheme="minorEastAsia"/>
+          <w:sz w:val="24"/>
+          <w:szCs w:val="24"/>
+        </w:rPr>
+        <w:t xml:space="preserve"> con un identificativo maggiore di </w:t>
       </w:r>
       <m:oMath>
         <m:r>
@@ -1327,7 +1555,23 @@
           <w:sz w:val="24"/>
           <w:szCs w:val="24"/>
         </w:rPr>
-        <w:t>Dopo opportune considerazioni sulla gestione delle accettazioni da parte degli acceptors, si ottiene l’algoritmo seguente, composto da 2 fasi:</w:t>
+        <w:t xml:space="preserve">Dopo opportune considerazioni sulla gestione delle accettazioni da parte degli </w:t>
+      </w:r>
+      <w:proofErr w:type="spellStart"/>
+      <w:r>
+        <w:rPr>
+          <w:sz w:val="24"/>
+          <w:szCs w:val="24"/>
+        </w:rPr>
+        <w:t>acceptors</w:t>
+      </w:r>
+      <w:proofErr w:type="spellEnd"/>
+      <w:r>
+        <w:rPr>
+          <w:sz w:val="24"/>
+          <w:szCs w:val="24"/>
+        </w:rPr>
+        <w:t>, si ottiene l’algoritmo seguente, composto da 2 fasi:</w:t>
       </w:r>
     </w:p>
     <w:p>
@@ -1363,7 +1607,23 @@
           <w:sz w:val="24"/>
           <w:szCs w:val="24"/>
         </w:rPr>
-        <w:t xml:space="preserve">Un proposer seleziona un identificativo </w:t>
+        <w:t xml:space="preserve">Un </w:t>
+      </w:r>
+      <w:proofErr w:type="spellStart"/>
+      <w:r>
+        <w:rPr>
+          <w:sz w:val="24"/>
+          <w:szCs w:val="24"/>
+        </w:rPr>
+        <w:t>proposer</w:t>
+      </w:r>
+      <w:proofErr w:type="spellEnd"/>
+      <w:r>
+        <w:rPr>
+          <w:sz w:val="24"/>
+          <w:szCs w:val="24"/>
+        </w:rPr>
+        <w:t xml:space="preserve"> seleziona un identificativo </w:t>
       </w:r>
       <m:oMath>
         <m:r>
@@ -1383,6 +1643,7 @@
         </w:rPr>
         <w:t xml:space="preserve"> ed invia una </w:t>
       </w:r>
+      <w:proofErr w:type="spellStart"/>
       <w:r>
         <w:rPr>
           <w:rFonts w:eastAsiaTheme="minorEastAsia"/>
@@ -1393,13 +1654,32 @@
         </w:rPr>
         <w:t>prepare</w:t>
       </w:r>
-      <w:r>
-        <w:rPr>
-          <w:rFonts w:eastAsiaTheme="minorEastAsia"/>
-          <w:sz w:val="24"/>
-          <w:szCs w:val="24"/>
-        </w:rPr>
-        <w:t xml:space="preserve"> request con numero </w:t>
+      <w:proofErr w:type="spellEnd"/>
+      <w:r>
+        <w:rPr>
+          <w:rFonts w:eastAsiaTheme="minorEastAsia"/>
+          <w:sz w:val="24"/>
+          <w:szCs w:val="24"/>
+        </w:rPr>
+        <w:t xml:space="preserve"> </w:t>
+      </w:r>
+      <w:proofErr w:type="spellStart"/>
+      <w:r>
+        <w:rPr>
+          <w:rFonts w:eastAsiaTheme="minorEastAsia"/>
+          <w:sz w:val="24"/>
+          <w:szCs w:val="24"/>
+        </w:rPr>
+        <w:t>request</w:t>
+      </w:r>
+      <w:proofErr w:type="spellEnd"/>
+      <w:r>
+        <w:rPr>
+          <w:rFonts w:eastAsiaTheme="minorEastAsia"/>
+          <w:sz w:val="24"/>
+          <w:szCs w:val="24"/>
+        </w:rPr>
+        <w:t xml:space="preserve"> con numero </w:t>
       </w:r>
       <m:oMath>
         <m:r>
@@ -1437,8 +1717,25 @@
           <w:sz w:val="24"/>
           <w:szCs w:val="24"/>
         </w:rPr>
-        <w:t xml:space="preserve">Se un acceptor riceve una </w:t>
-      </w:r>
+        <w:t xml:space="preserve">Se un </w:t>
+      </w:r>
+      <w:proofErr w:type="spellStart"/>
+      <w:r>
+        <w:rPr>
+          <w:sz w:val="24"/>
+          <w:szCs w:val="24"/>
+        </w:rPr>
+        <w:t>acceptor</w:t>
+      </w:r>
+      <w:proofErr w:type="spellEnd"/>
+      <w:r>
+        <w:rPr>
+          <w:sz w:val="24"/>
+          <w:szCs w:val="24"/>
+        </w:rPr>
+        <w:t xml:space="preserve"> riceve una </w:t>
+      </w:r>
+      <w:proofErr w:type="spellStart"/>
       <w:r>
         <w:rPr>
           <w:i/>
@@ -1448,12 +1745,29 @@
         </w:rPr>
         <w:t>prepare</w:t>
       </w:r>
-      <w:r>
-        <w:rPr>
-          <w:sz w:val="24"/>
-          <w:szCs w:val="24"/>
-        </w:rPr>
-        <w:t xml:space="preserve"> request con un numero </w:t>
+      <w:proofErr w:type="spellEnd"/>
+      <w:r>
+        <w:rPr>
+          <w:sz w:val="24"/>
+          <w:szCs w:val="24"/>
+        </w:rPr>
+        <w:t xml:space="preserve"> </w:t>
+      </w:r>
+      <w:proofErr w:type="spellStart"/>
+      <w:r>
+        <w:rPr>
+          <w:sz w:val="24"/>
+          <w:szCs w:val="24"/>
+        </w:rPr>
+        <w:t>request</w:t>
+      </w:r>
+      <w:proofErr w:type="spellEnd"/>
+      <w:r>
+        <w:rPr>
+          <w:sz w:val="24"/>
+          <w:szCs w:val="24"/>
+        </w:rPr>
+        <w:t xml:space="preserve"> con un numero </w:t>
       </w:r>
       <m:oMath>
         <m:r>
@@ -1473,6 +1787,7 @@
         </w:rPr>
         <w:t xml:space="preserve"> maggiore di qualsiasi altra </w:t>
       </w:r>
+      <w:proofErr w:type="spellStart"/>
       <w:r>
         <w:rPr>
           <w:rFonts w:eastAsiaTheme="minorEastAsia"/>
@@ -1483,13 +1798,32 @@
         </w:rPr>
         <w:t>prepare</w:t>
       </w:r>
-      <w:r>
-        <w:rPr>
-          <w:rFonts w:eastAsiaTheme="minorEastAsia"/>
-          <w:sz w:val="24"/>
-          <w:szCs w:val="24"/>
-        </w:rPr>
-        <w:t xml:space="preserve"> request a cui abbia già risposto, allora risponde a questa con una promessa, di non accettare alcun’altra proposta numerata meno di </w:t>
+      <w:proofErr w:type="spellEnd"/>
+      <w:r>
+        <w:rPr>
+          <w:rFonts w:eastAsiaTheme="minorEastAsia"/>
+          <w:sz w:val="24"/>
+          <w:szCs w:val="24"/>
+        </w:rPr>
+        <w:t xml:space="preserve"> </w:t>
+      </w:r>
+      <w:proofErr w:type="spellStart"/>
+      <w:r>
+        <w:rPr>
+          <w:rFonts w:eastAsiaTheme="minorEastAsia"/>
+          <w:sz w:val="24"/>
+          <w:szCs w:val="24"/>
+        </w:rPr>
+        <w:t>request</w:t>
+      </w:r>
+      <w:proofErr w:type="spellEnd"/>
+      <w:r>
+        <w:rPr>
+          <w:rFonts w:eastAsiaTheme="minorEastAsia"/>
+          <w:sz w:val="24"/>
+          <w:szCs w:val="24"/>
+        </w:rPr>
+        <w:t xml:space="preserve"> a cui abbia già risposto, allora risponde a questa con una promessa, di non accettare alcun’altra proposta numerata meno di </w:t>
       </w:r>
       <m:oMath>
         <m:r>
@@ -1543,8 +1877,25 @@
           <w:sz w:val="24"/>
           <w:szCs w:val="24"/>
         </w:rPr>
-        <w:t xml:space="preserve">Se il proposer riceve una risposta alle sue </w:t>
-      </w:r>
+        <w:t xml:space="preserve">Se il </w:t>
+      </w:r>
+      <w:proofErr w:type="spellStart"/>
+      <w:r>
+        <w:rPr>
+          <w:sz w:val="24"/>
+          <w:szCs w:val="24"/>
+        </w:rPr>
+        <w:t>proposer</w:t>
+      </w:r>
+      <w:proofErr w:type="spellEnd"/>
+      <w:r>
+        <w:rPr>
+          <w:sz w:val="24"/>
+          <w:szCs w:val="24"/>
+        </w:rPr>
+        <w:t xml:space="preserve"> riceve una risposta alle sue </w:t>
+      </w:r>
+      <w:proofErr w:type="spellStart"/>
       <w:r>
         <w:rPr>
           <w:i/>
@@ -1554,12 +1905,29 @@
         </w:rPr>
         <w:t>prepare</w:t>
       </w:r>
-      <w:r>
-        <w:rPr>
-          <w:sz w:val="24"/>
-          <w:szCs w:val="24"/>
-        </w:rPr>
-        <w:t xml:space="preserve"> requests (con identificativo </w:t>
+      <w:proofErr w:type="spellEnd"/>
+      <w:r>
+        <w:rPr>
+          <w:sz w:val="24"/>
+          <w:szCs w:val="24"/>
+        </w:rPr>
+        <w:t xml:space="preserve"> </w:t>
+      </w:r>
+      <w:proofErr w:type="spellStart"/>
+      <w:r>
+        <w:rPr>
+          <w:sz w:val="24"/>
+          <w:szCs w:val="24"/>
+        </w:rPr>
+        <w:t>requests</w:t>
+      </w:r>
+      <w:proofErr w:type="spellEnd"/>
+      <w:r>
+        <w:rPr>
+          <w:sz w:val="24"/>
+          <w:szCs w:val="24"/>
+        </w:rPr>
+        <w:t xml:space="preserve"> (con identificativo </w:t>
       </w:r>
       <m:oMath>
         <m:r>
@@ -1579,6 +1947,7 @@
         </w:rPr>
         <w:t>) da una maggioranza di acceptors, allora invia un’</w:t>
       </w:r>
+      <w:proofErr w:type="spellStart"/>
       <w:r>
         <w:rPr>
           <w:rFonts w:eastAsiaTheme="minorEastAsia"/>
@@ -1589,13 +1958,50 @@
         </w:rPr>
         <w:t>accept</w:t>
       </w:r>
-      <w:r>
-        <w:rPr>
-          <w:rFonts w:eastAsiaTheme="minorEastAsia"/>
-          <w:sz w:val="24"/>
-          <w:szCs w:val="24"/>
-        </w:rPr>
-        <w:t xml:space="preserve"> request ad ognuno di quegli acceptors. Tali richieste sono per una proposta con identificativo </w:t>
+      <w:proofErr w:type="spellEnd"/>
+      <w:r>
+        <w:rPr>
+          <w:rFonts w:eastAsiaTheme="minorEastAsia"/>
+          <w:sz w:val="24"/>
+          <w:szCs w:val="24"/>
+        </w:rPr>
+        <w:t xml:space="preserve"> </w:t>
+      </w:r>
+      <w:proofErr w:type="spellStart"/>
+      <w:r>
+        <w:rPr>
+          <w:rFonts w:eastAsiaTheme="minorEastAsia"/>
+          <w:sz w:val="24"/>
+          <w:szCs w:val="24"/>
+        </w:rPr>
+        <w:t>request</w:t>
+      </w:r>
+      <w:proofErr w:type="spellEnd"/>
+      <w:r>
+        <w:rPr>
+          <w:rFonts w:eastAsiaTheme="minorEastAsia"/>
+          <w:sz w:val="24"/>
+          <w:szCs w:val="24"/>
+        </w:rPr>
+        <w:t xml:space="preserve"> ad ognuno di quegli </w:t>
+      </w:r>
+      <w:proofErr w:type="spellStart"/>
+      <w:r>
+        <w:rPr>
+          <w:rFonts w:eastAsiaTheme="minorEastAsia"/>
+          <w:sz w:val="24"/>
+          <w:szCs w:val="24"/>
+        </w:rPr>
+        <w:t>acceptors</w:t>
+      </w:r>
+      <w:proofErr w:type="spellEnd"/>
+      <w:r>
+        <w:rPr>
+          <w:rFonts w:eastAsiaTheme="minorEastAsia"/>
+          <w:sz w:val="24"/>
+          <w:szCs w:val="24"/>
+        </w:rPr>
+        <w:t xml:space="preserve">. Tali richieste sono per una proposta con identificativo </w:t>
       </w:r>
       <m:oMath>
         <m:r>
@@ -1670,8 +2076,27 @@
           <w:sz w:val="24"/>
           <w:szCs w:val="24"/>
         </w:rPr>
-        <w:t>Se un acceptor riceve un’</w:t>
-      </w:r>
+        <w:t xml:space="preserve">Se un </w:t>
+      </w:r>
+      <w:proofErr w:type="spellStart"/>
+      <w:r>
+        <w:rPr>
+          <w:rFonts w:eastAsiaTheme="minorEastAsia"/>
+          <w:sz w:val="24"/>
+          <w:szCs w:val="24"/>
+        </w:rPr>
+        <w:t>acceptor</w:t>
+      </w:r>
+      <w:proofErr w:type="spellEnd"/>
+      <w:r>
+        <w:rPr>
+          <w:rFonts w:eastAsiaTheme="minorEastAsia"/>
+          <w:sz w:val="24"/>
+          <w:szCs w:val="24"/>
+        </w:rPr>
+        <w:t xml:space="preserve"> riceve un’</w:t>
+      </w:r>
+      <w:proofErr w:type="spellStart"/>
       <w:r>
         <w:rPr>
           <w:rFonts w:eastAsiaTheme="minorEastAsia"/>
@@ -1682,13 +2107,32 @@
         </w:rPr>
         <w:t>accept</w:t>
       </w:r>
-      <w:r>
-        <w:rPr>
-          <w:rFonts w:eastAsiaTheme="minorEastAsia"/>
-          <w:sz w:val="24"/>
-          <w:szCs w:val="24"/>
-        </w:rPr>
-        <w:t xml:space="preserve"> request per una proposta numerata </w:t>
+      <w:proofErr w:type="spellEnd"/>
+      <w:r>
+        <w:rPr>
+          <w:rFonts w:eastAsiaTheme="minorEastAsia"/>
+          <w:sz w:val="24"/>
+          <w:szCs w:val="24"/>
+        </w:rPr>
+        <w:t xml:space="preserve"> </w:t>
+      </w:r>
+      <w:proofErr w:type="spellStart"/>
+      <w:r>
+        <w:rPr>
+          <w:rFonts w:eastAsiaTheme="minorEastAsia"/>
+          <w:sz w:val="24"/>
+          <w:szCs w:val="24"/>
+        </w:rPr>
+        <w:t>request</w:t>
+      </w:r>
+      <w:proofErr w:type="spellEnd"/>
+      <w:r>
+        <w:rPr>
+          <w:rFonts w:eastAsiaTheme="minorEastAsia"/>
+          <w:sz w:val="24"/>
+          <w:szCs w:val="24"/>
+        </w:rPr>
+        <w:t xml:space="preserve"> per una proposta numerata </w:t>
       </w:r>
       <m:oMath>
         <m:r>
@@ -1708,6 +2152,7 @@
         </w:rPr>
         <w:t xml:space="preserve">, quest’ultimo accetta la proposta, a meno che non abbia già risposto ad una </w:t>
       </w:r>
+      <w:proofErr w:type="spellStart"/>
       <w:r>
         <w:rPr>
           <w:rFonts w:eastAsiaTheme="minorEastAsia"/>
@@ -1718,13 +2163,32 @@
         </w:rPr>
         <w:t>prepare</w:t>
       </w:r>
-      <w:r>
-        <w:rPr>
-          <w:rFonts w:eastAsiaTheme="minorEastAsia"/>
-          <w:sz w:val="24"/>
-          <w:szCs w:val="24"/>
-        </w:rPr>
-        <w:t xml:space="preserve"> request con un identificativo maggiore di </w:t>
+      <w:proofErr w:type="spellEnd"/>
+      <w:r>
+        <w:rPr>
+          <w:rFonts w:eastAsiaTheme="minorEastAsia"/>
+          <w:sz w:val="24"/>
+          <w:szCs w:val="24"/>
+        </w:rPr>
+        <w:t xml:space="preserve"> </w:t>
+      </w:r>
+      <w:proofErr w:type="spellStart"/>
+      <w:r>
+        <w:rPr>
+          <w:rFonts w:eastAsiaTheme="minorEastAsia"/>
+          <w:sz w:val="24"/>
+          <w:szCs w:val="24"/>
+        </w:rPr>
+        <w:t>request</w:t>
+      </w:r>
+      <w:proofErr w:type="spellEnd"/>
+      <w:r>
+        <w:rPr>
+          <w:rFonts w:eastAsiaTheme="minorEastAsia"/>
+          <w:sz w:val="24"/>
+          <w:szCs w:val="24"/>
+        </w:rPr>
+        <w:t xml:space="preserve"> con un identificativo maggiore di </w:t>
       </w:r>
       <m:oMath>
         <m:r>
@@ -1784,22 +2248,74 @@
           <w:sz w:val="24"/>
           <w:szCs w:val="24"/>
         </w:rPr>
-        <w:t>Imparare il Valore scelto (Learners)</w:t>
-      </w:r>
-    </w:p>
-    <w:p>
-      <w:pPr>
-        <w:rPr>
-          <w:sz w:val="24"/>
-          <w:szCs w:val="24"/>
-        </w:rPr>
-      </w:pPr>
-      <w:r>
-        <w:rPr>
-          <w:sz w:val="24"/>
-          <w:szCs w:val="24"/>
-        </w:rPr>
-        <w:t>Per imparare un Valore scelto, i learner devono venire a sapere che la proposta è stata accettata dalla maggioranza degli acceptors.</w:t>
+        <w:t>Imparare il Valore scelto (</w:t>
+      </w:r>
+      <w:proofErr w:type="spellStart"/>
+      <w:r>
+        <w:rPr>
+          <w:b/>
+          <w:bCs/>
+          <w:sz w:val="24"/>
+          <w:szCs w:val="24"/>
+        </w:rPr>
+        <w:t>Learners</w:t>
+      </w:r>
+      <w:proofErr w:type="spellEnd"/>
+      <w:r>
+        <w:rPr>
+          <w:b/>
+          <w:bCs/>
+          <w:sz w:val="24"/>
+          <w:szCs w:val="24"/>
+        </w:rPr>
+        <w:t>)</w:t>
+      </w:r>
+    </w:p>
+    <w:p>
+      <w:pPr>
+        <w:rPr>
+          <w:sz w:val="24"/>
+          <w:szCs w:val="24"/>
+        </w:rPr>
+      </w:pPr>
+      <w:r>
+        <w:rPr>
+          <w:sz w:val="24"/>
+          <w:szCs w:val="24"/>
+        </w:rPr>
+        <w:t xml:space="preserve">Per imparare un Valore scelto, i </w:t>
+      </w:r>
+      <w:proofErr w:type="spellStart"/>
+      <w:r>
+        <w:rPr>
+          <w:sz w:val="24"/>
+          <w:szCs w:val="24"/>
+        </w:rPr>
+        <w:t>learner</w:t>
+      </w:r>
+      <w:proofErr w:type="spellEnd"/>
+      <w:r>
+        <w:rPr>
+          <w:sz w:val="24"/>
+          <w:szCs w:val="24"/>
+        </w:rPr>
+        <w:t xml:space="preserve"> devono venire a sapere che la proposta è stata accettata dalla maggioranza degli </w:t>
+      </w:r>
+      <w:proofErr w:type="spellStart"/>
+      <w:r>
+        <w:rPr>
+          <w:sz w:val="24"/>
+          <w:szCs w:val="24"/>
+        </w:rPr>
+        <w:t>acceptors</w:t>
+      </w:r>
+      <w:proofErr w:type="spellEnd"/>
+      <w:r>
+        <w:rPr>
+          <w:sz w:val="24"/>
+          <w:szCs w:val="24"/>
+        </w:rPr>
+        <w:t>.</w:t>
       </w:r>
     </w:p>
     <w:p>
@@ -1834,7 +2350,39 @@
           <w:sz w:val="24"/>
           <w:szCs w:val="24"/>
         </w:rPr>
-        <w:t>Tutti gli acceptors avvisano tutti i learner che un valore è stato accettato, ma non è molto efficiente in termini di performance.</w:t>
+        <w:t xml:space="preserve">Tutti gli </w:t>
+      </w:r>
+      <w:proofErr w:type="spellStart"/>
+      <w:r>
+        <w:rPr>
+          <w:sz w:val="24"/>
+          <w:szCs w:val="24"/>
+        </w:rPr>
+        <w:t>acceptors</w:t>
+      </w:r>
+      <w:proofErr w:type="spellEnd"/>
+      <w:r>
+        <w:rPr>
+          <w:sz w:val="24"/>
+          <w:szCs w:val="24"/>
+        </w:rPr>
+        <w:t xml:space="preserve"> avvisano tutti i </w:t>
+      </w:r>
+      <w:proofErr w:type="spellStart"/>
+      <w:r>
+        <w:rPr>
+          <w:sz w:val="24"/>
+          <w:szCs w:val="24"/>
+        </w:rPr>
+        <w:t>learner</w:t>
+      </w:r>
+      <w:proofErr w:type="spellEnd"/>
+      <w:r>
+        <w:rPr>
+          <w:sz w:val="24"/>
+          <w:szCs w:val="24"/>
+        </w:rPr>
+        <w:t xml:space="preserve"> che un valore è stato accettato, ma non è molto efficiente in termini di performance.</w:t>
       </w:r>
     </w:p>
     <w:p>
@@ -1855,7 +2403,71 @@
           <w:szCs w:val="24"/>
         </w:rPr>
         <w:lastRenderedPageBreak/>
-        <w:t>Tutti gli acceptors avvisano un unico learner che un valore è stato accettato e questi poi avvisa il resto dei learner. Questo migliora un po’ le performance, ma il single point of failure è ovviamente un problema.</w:t>
+        <w:t xml:space="preserve">Tutti gli </w:t>
+      </w:r>
+      <w:proofErr w:type="spellStart"/>
+      <w:r>
+        <w:rPr>
+          <w:sz w:val="24"/>
+          <w:szCs w:val="24"/>
+        </w:rPr>
+        <w:t>acceptors</w:t>
+      </w:r>
+      <w:proofErr w:type="spellEnd"/>
+      <w:r>
+        <w:rPr>
+          <w:sz w:val="24"/>
+          <w:szCs w:val="24"/>
+        </w:rPr>
+        <w:t xml:space="preserve"> avvisano un unico </w:t>
+      </w:r>
+      <w:proofErr w:type="spellStart"/>
+      <w:r>
+        <w:rPr>
+          <w:sz w:val="24"/>
+          <w:szCs w:val="24"/>
+        </w:rPr>
+        <w:t>learner</w:t>
+      </w:r>
+      <w:proofErr w:type="spellEnd"/>
+      <w:r>
+        <w:rPr>
+          <w:sz w:val="24"/>
+          <w:szCs w:val="24"/>
+        </w:rPr>
+        <w:t xml:space="preserve"> che un valore è stato accettato e questi poi avvisa il resto dei </w:t>
+      </w:r>
+      <w:proofErr w:type="spellStart"/>
+      <w:r>
+        <w:rPr>
+          <w:sz w:val="24"/>
+          <w:szCs w:val="24"/>
+        </w:rPr>
+        <w:t>learner</w:t>
+      </w:r>
+      <w:proofErr w:type="spellEnd"/>
+      <w:r>
+        <w:rPr>
+          <w:sz w:val="24"/>
+          <w:szCs w:val="24"/>
+        </w:rPr>
+        <w:t xml:space="preserve">. Questo migliora un po’ le performance, ma il single point of </w:t>
+      </w:r>
+      <w:proofErr w:type="spellStart"/>
+      <w:r>
+        <w:rPr>
+          <w:sz w:val="24"/>
+          <w:szCs w:val="24"/>
+        </w:rPr>
+        <w:t>failure</w:t>
+      </w:r>
+      <w:proofErr w:type="spellEnd"/>
+      <w:r>
+        <w:rPr>
+          <w:sz w:val="24"/>
+          <w:szCs w:val="24"/>
+        </w:rPr>
+        <w:t xml:space="preserve"> è ovviamente un problema.</w:t>
       </w:r>
     </w:p>
     <w:p>
@@ -1875,22 +2487,54 @@
           <w:sz w:val="24"/>
           <w:szCs w:val="24"/>
         </w:rPr>
-        <w:t>L’opzione precedente con un set scelto di learners potrebbe essere la soluzione migliore, e ci si trova quindi in una situazione di bilanciamento tra affidabilità e performance basato sulla cardinalità del set.</w:t>
-      </w:r>
-    </w:p>
-    <w:p>
-      <w:pPr>
-        <w:rPr>
-          <w:sz w:val="24"/>
-          <w:szCs w:val="24"/>
-        </w:rPr>
-      </w:pPr>
-      <w:r>
-        <w:rPr>
-          <w:sz w:val="24"/>
-          <w:szCs w:val="24"/>
-        </w:rPr>
-        <w:t>Anche con queste valutazioni eventuali fallimenti lato acceptor potrebbero creare problemi e perdita del valore accettato.</w:t>
+        <w:t xml:space="preserve">L’opzione precedente con un set scelto di </w:t>
+      </w:r>
+      <w:proofErr w:type="spellStart"/>
+      <w:r>
+        <w:rPr>
+          <w:sz w:val="24"/>
+          <w:szCs w:val="24"/>
+        </w:rPr>
+        <w:t>learners</w:t>
+      </w:r>
+      <w:proofErr w:type="spellEnd"/>
+      <w:r>
+        <w:rPr>
+          <w:sz w:val="24"/>
+          <w:szCs w:val="24"/>
+        </w:rPr>
+        <w:t xml:space="preserve"> potrebbe essere la soluzione migliore, e ci si trova quindi in una situazione di bilanciamento tra affidabilità e performance basato sulla cardinalità del set.</w:t>
+      </w:r>
+    </w:p>
+    <w:p>
+      <w:pPr>
+        <w:rPr>
+          <w:sz w:val="24"/>
+          <w:szCs w:val="24"/>
+        </w:rPr>
+      </w:pPr>
+      <w:r>
+        <w:rPr>
+          <w:sz w:val="24"/>
+          <w:szCs w:val="24"/>
+        </w:rPr>
+        <w:t xml:space="preserve">Anche con queste valutazioni eventuali fallimenti lato </w:t>
+      </w:r>
+      <w:proofErr w:type="spellStart"/>
+      <w:r>
+        <w:rPr>
+          <w:sz w:val="24"/>
+          <w:szCs w:val="24"/>
+        </w:rPr>
+        <w:t>acceptor</w:t>
+      </w:r>
+      <w:proofErr w:type="spellEnd"/>
+      <w:r>
+        <w:rPr>
+          <w:sz w:val="24"/>
+          <w:szCs w:val="24"/>
+        </w:rPr>
+        <w:t xml:space="preserve"> potrebbero creare problemi e perdita del valore accettato.</w:t>
       </w:r>
     </w:p>
     <w:p>
@@ -1932,7 +2576,39 @@
           <w:sz w:val="24"/>
           <w:szCs w:val="24"/>
         </w:rPr>
-        <w:t>Per garantire un funzionamento adeguato del sistema, considerando che è quasi sempre possibile porlo in una situazione tale per cui i proposer si mettono in difficoltà tra di loro, è stata pensata una soluzione a singolo proposer eletto.</w:t>
+        <w:t xml:space="preserve">Per garantire un funzionamento adeguato del sistema, considerando che è quasi sempre possibile porlo in una situazione tale per cui i </w:t>
+      </w:r>
+      <w:proofErr w:type="spellStart"/>
+      <w:r>
+        <w:rPr>
+          <w:sz w:val="24"/>
+          <w:szCs w:val="24"/>
+        </w:rPr>
+        <w:t>proposer</w:t>
+      </w:r>
+      <w:proofErr w:type="spellEnd"/>
+      <w:r>
+        <w:rPr>
+          <w:sz w:val="24"/>
+          <w:szCs w:val="24"/>
+        </w:rPr>
+        <w:t xml:space="preserve"> si mettono in difficoltà tra di loro, è stata pensata una soluzione a singolo </w:t>
+      </w:r>
+      <w:proofErr w:type="spellStart"/>
+      <w:r>
+        <w:rPr>
+          <w:sz w:val="24"/>
+          <w:szCs w:val="24"/>
+        </w:rPr>
+        <w:t>proposer</w:t>
+      </w:r>
+      <w:proofErr w:type="spellEnd"/>
+      <w:r>
+        <w:rPr>
+          <w:sz w:val="24"/>
+          <w:szCs w:val="24"/>
+        </w:rPr>
+        <w:t xml:space="preserve"> eletto.</w:t>
       </w:r>
     </w:p>
     <w:p>
@@ -2014,7 +2690,39 @@
           <w:sz w:val="24"/>
           <w:szCs w:val="24"/>
         </w:rPr>
-        <w:t>L’algoritmo sceglie un leader, che svolge il ruolo di proposer eletto e learner eletto.</w:t>
+        <w:t xml:space="preserve">L’algoritmo sceglie un leader, che svolge il ruolo di </w:t>
+      </w:r>
+      <w:proofErr w:type="spellStart"/>
+      <w:r>
+        <w:rPr>
+          <w:sz w:val="24"/>
+          <w:szCs w:val="24"/>
+        </w:rPr>
+        <w:t>proposer</w:t>
+      </w:r>
+      <w:proofErr w:type="spellEnd"/>
+      <w:r>
+        <w:rPr>
+          <w:sz w:val="24"/>
+          <w:szCs w:val="24"/>
+        </w:rPr>
+        <w:t xml:space="preserve"> eletto e </w:t>
+      </w:r>
+      <w:proofErr w:type="spellStart"/>
+      <w:r>
+        <w:rPr>
+          <w:sz w:val="24"/>
+          <w:szCs w:val="24"/>
+        </w:rPr>
+        <w:t>learner</w:t>
+      </w:r>
+      <w:proofErr w:type="spellEnd"/>
+      <w:r>
+        <w:rPr>
+          <w:sz w:val="24"/>
+          <w:szCs w:val="24"/>
+        </w:rPr>
+        <w:t xml:space="preserve"> eletto.</w:t>
       </w:r>
     </w:p>
     <w:p>
@@ -2054,7 +2762,39 @@
           <w:sz w:val="24"/>
           <w:szCs w:val="24"/>
         </w:rPr>
-        <w:t>È necessario uno spazio di archiviazione stabile, per mantenere le informazioni utili agli acceptor anche in caso di fallimento. Un acceptor memorizza la propria risposta nello spazio di archiviazione prima di inviarla.</w:t>
+        <w:t xml:space="preserve">È necessario uno spazio di archiviazione stabile, per mantenere le informazioni utili agli </w:t>
+      </w:r>
+      <w:proofErr w:type="spellStart"/>
+      <w:r>
+        <w:rPr>
+          <w:sz w:val="24"/>
+          <w:szCs w:val="24"/>
+        </w:rPr>
+        <w:t>acceptor</w:t>
+      </w:r>
+      <w:proofErr w:type="spellEnd"/>
+      <w:r>
+        <w:rPr>
+          <w:sz w:val="24"/>
+          <w:szCs w:val="24"/>
+        </w:rPr>
+        <w:t xml:space="preserve"> anche in caso di fallimento. Un </w:t>
+      </w:r>
+      <w:proofErr w:type="spellStart"/>
+      <w:r>
+        <w:rPr>
+          <w:sz w:val="24"/>
+          <w:szCs w:val="24"/>
+        </w:rPr>
+        <w:t>acceptor</w:t>
+      </w:r>
+      <w:proofErr w:type="spellEnd"/>
+      <w:r>
+        <w:rPr>
+          <w:sz w:val="24"/>
+          <w:szCs w:val="24"/>
+        </w:rPr>
+        <w:t xml:space="preserve"> memorizza la propria risposta nello spazio di archiviazione prima di inviarla.</w:t>
       </w:r>
     </w:p>
     <w:p>
@@ -2238,7 +2978,39 @@
           <w:sz w:val="24"/>
           <w:szCs w:val="24"/>
         </w:rPr>
-        <w:t>L’algoritmo deriva da un esempio storico del Paxos Parliament.</w:t>
+        <w:t xml:space="preserve">L’algoritmo deriva da un esempio storico del </w:t>
+      </w:r>
+      <w:proofErr w:type="spellStart"/>
+      <w:r>
+        <w:rPr>
+          <w:sz w:val="24"/>
+          <w:szCs w:val="24"/>
+        </w:rPr>
+        <w:t>Paxos</w:t>
+      </w:r>
+      <w:proofErr w:type="spellEnd"/>
+      <w:r>
+        <w:rPr>
+          <w:sz w:val="24"/>
+          <w:szCs w:val="24"/>
+        </w:rPr>
+        <w:t xml:space="preserve"> </w:t>
+      </w:r>
+      <w:proofErr w:type="spellStart"/>
+      <w:r>
+        <w:rPr>
+          <w:sz w:val="24"/>
+          <w:szCs w:val="24"/>
+        </w:rPr>
+        <w:t>Parliament</w:t>
+      </w:r>
+      <w:proofErr w:type="spellEnd"/>
+      <w:r>
+        <w:rPr>
+          <w:sz w:val="24"/>
+          <w:szCs w:val="24"/>
+        </w:rPr>
+        <w:t>.</w:t>
       </w:r>
     </w:p>
     <w:p>
@@ -2322,7 +3094,39 @@
           <w:sz w:val="24"/>
           <w:szCs w:val="24"/>
         </w:rPr>
-        <w:t>L’algoritmo di Paxon è adatto a sistemi con modesti requisiti di affidabilità, che non giustificano la spesa di un’implementazione real-time estremamente fault-tolerant.</w:t>
+        <w:t xml:space="preserve">L’algoritmo di </w:t>
+      </w:r>
+      <w:proofErr w:type="spellStart"/>
+      <w:r>
+        <w:rPr>
+          <w:sz w:val="24"/>
+          <w:szCs w:val="24"/>
+        </w:rPr>
+        <w:t>Paxon</w:t>
+      </w:r>
+      <w:proofErr w:type="spellEnd"/>
+      <w:r>
+        <w:rPr>
+          <w:sz w:val="24"/>
+          <w:szCs w:val="24"/>
+        </w:rPr>
+        <w:t xml:space="preserve"> è adatto a sistemi con modesti requisiti di affidabilità, che non giustificano la spesa di un’implementazione real-time estremamente fault-</w:t>
+      </w:r>
+      <w:proofErr w:type="spellStart"/>
+      <w:r>
+        <w:rPr>
+          <w:sz w:val="24"/>
+          <w:szCs w:val="24"/>
+        </w:rPr>
+        <w:t>tolerant</w:t>
+      </w:r>
+      <w:proofErr w:type="spellEnd"/>
+      <w:r>
+        <w:rPr>
+          <w:sz w:val="24"/>
+          <w:szCs w:val="24"/>
+        </w:rPr>
+        <w:t>.</w:t>
       </w:r>
     </w:p>
     <w:p>
@@ -2343,7 +3147,23 @@
           <w:sz w:val="24"/>
           <w:szCs w:val="24"/>
         </w:rPr>
-        <w:t>Con l’algoritmo di Paxon, il tempo non può essere parte dello stato-macchina. Quindi se avviene un fallimento, può volerci un tempo arbitrariamente lungo per eseguire un comando, e il comando di qualcuno potrebbe venire eseguito prima di un comando che era stato inviato precedentemente.</w:t>
+        <w:t xml:space="preserve">Con l’algoritmo di </w:t>
+      </w:r>
+      <w:proofErr w:type="spellStart"/>
+      <w:r>
+        <w:rPr>
+          <w:sz w:val="24"/>
+          <w:szCs w:val="24"/>
+        </w:rPr>
+        <w:t>Paxon</w:t>
+      </w:r>
+      <w:proofErr w:type="spellEnd"/>
+      <w:r>
+        <w:rPr>
+          <w:sz w:val="24"/>
+          <w:szCs w:val="24"/>
+        </w:rPr>
+        <w:t>, il tempo non può essere parte dello stato-macchina. Quindi se avviene un fallimento, può volerci un tempo arbitrariamente lungo per eseguire un comando, e il comando di qualcuno potrebbe venire eseguito prima di un comando che era stato inviato precedentemente.</w:t>
       </w:r>
     </w:p>
     <w:p>
@@ -2385,7 +3205,39 @@
           <w:sz w:val="24"/>
           <w:szCs w:val="24"/>
         </w:rPr>
-        <w:t>Il protocollo di Paxon è simile ad un protocollo standard con commit a tre fasi. Entrambi, infatti, utilizzano uno scambio di 5 messaggi tra coordinatori e gli altri membri del quorum:</w:t>
+        <w:t xml:space="preserve">Il protocollo di </w:t>
+      </w:r>
+      <w:proofErr w:type="spellStart"/>
+      <w:r>
+        <w:rPr>
+          <w:sz w:val="24"/>
+          <w:szCs w:val="24"/>
+        </w:rPr>
+        <w:t>Paxon</w:t>
+      </w:r>
+      <w:proofErr w:type="spellEnd"/>
+      <w:r>
+        <w:rPr>
+          <w:sz w:val="24"/>
+          <w:szCs w:val="24"/>
+        </w:rPr>
+        <w:t xml:space="preserve"> è simile ad un protocollo standard con </w:t>
+      </w:r>
+      <w:proofErr w:type="spellStart"/>
+      <w:r>
+        <w:rPr>
+          <w:sz w:val="24"/>
+          <w:szCs w:val="24"/>
+        </w:rPr>
+        <w:t>commit</w:t>
+      </w:r>
+      <w:proofErr w:type="spellEnd"/>
+      <w:r>
+        <w:rPr>
+          <w:sz w:val="24"/>
+          <w:szCs w:val="24"/>
+        </w:rPr>
+        <w:t xml:space="preserve"> a tre fasi. Entrambi, infatti, utilizzano uno scambio di 5 messaggi tra coordinatori e gli altri membri del quorum:</w:t>
       </w:r>
     </w:p>
     <w:p>
@@ -2406,7 +3258,71 @@
           <w:sz w:val="24"/>
           <w:szCs w:val="24"/>
         </w:rPr>
-        <w:t>Il commit protocol sceglie uno di due valori (commit-abort) mentre il protocollo di Paxon sceglie un decreto in maniera arbitraria.</w:t>
+        <w:t xml:space="preserve">Il </w:t>
+      </w:r>
+      <w:proofErr w:type="spellStart"/>
+      <w:r>
+        <w:rPr>
+          <w:sz w:val="24"/>
+          <w:szCs w:val="24"/>
+        </w:rPr>
+        <w:t>commit</w:t>
+      </w:r>
+      <w:proofErr w:type="spellEnd"/>
+      <w:r>
+        <w:rPr>
+          <w:sz w:val="24"/>
+          <w:szCs w:val="24"/>
+        </w:rPr>
+        <w:t xml:space="preserve"> </w:t>
+      </w:r>
+      <w:proofErr w:type="spellStart"/>
+      <w:r>
+        <w:rPr>
+          <w:sz w:val="24"/>
+          <w:szCs w:val="24"/>
+        </w:rPr>
+        <w:t>protocol</w:t>
+      </w:r>
+      <w:proofErr w:type="spellEnd"/>
+      <w:r>
+        <w:rPr>
+          <w:sz w:val="24"/>
+          <w:szCs w:val="24"/>
+        </w:rPr>
+        <w:t xml:space="preserve"> sceglie uno di due valori (</w:t>
+      </w:r>
+      <w:proofErr w:type="spellStart"/>
+      <w:r>
+        <w:rPr>
+          <w:sz w:val="24"/>
+          <w:szCs w:val="24"/>
+        </w:rPr>
+        <w:t>commit-abort</w:t>
+      </w:r>
+      <w:proofErr w:type="spellEnd"/>
+      <w:r>
+        <w:rPr>
+          <w:sz w:val="24"/>
+          <w:szCs w:val="24"/>
+        </w:rPr>
+        <w:t xml:space="preserve">) mentre il protocollo di </w:t>
+      </w:r>
+      <w:proofErr w:type="spellStart"/>
+      <w:r>
+        <w:rPr>
+          <w:sz w:val="24"/>
+          <w:szCs w:val="24"/>
+        </w:rPr>
+        <w:t>Paxon</w:t>
+      </w:r>
+      <w:proofErr w:type="spellEnd"/>
+      <w:r>
+        <w:rPr>
+          <w:sz w:val="24"/>
+          <w:szCs w:val="24"/>
+        </w:rPr>
+        <w:t xml:space="preserve"> sceglie un decreto in maniera arbitraria.</w:t>
       </w:r>
     </w:p>
     <w:p>
@@ -2427,7 +3343,55 @@
           <w:sz w:val="24"/>
           <w:szCs w:val="24"/>
         </w:rPr>
-        <w:t>Per convertire un commit protocol in Paxon, qualcuno deve inviare il decreto nel round iniziale di messaggi.</w:t>
+        <w:t xml:space="preserve">Per convertire un </w:t>
+      </w:r>
+      <w:proofErr w:type="spellStart"/>
+      <w:r>
+        <w:rPr>
+          <w:sz w:val="24"/>
+          <w:szCs w:val="24"/>
+        </w:rPr>
+        <w:t>commit</w:t>
+      </w:r>
+      <w:proofErr w:type="spellEnd"/>
+      <w:r>
+        <w:rPr>
+          <w:sz w:val="24"/>
+          <w:szCs w:val="24"/>
+        </w:rPr>
+        <w:t xml:space="preserve"> </w:t>
+      </w:r>
+      <w:proofErr w:type="spellStart"/>
+      <w:r>
+        <w:rPr>
+          <w:sz w:val="24"/>
+          <w:szCs w:val="24"/>
+        </w:rPr>
+        <w:t>protocol</w:t>
+      </w:r>
+      <w:proofErr w:type="spellEnd"/>
+      <w:r>
+        <w:rPr>
+          <w:sz w:val="24"/>
+          <w:szCs w:val="24"/>
+        </w:rPr>
+        <w:t xml:space="preserve"> in </w:t>
+      </w:r>
+      <w:proofErr w:type="spellStart"/>
+      <w:r>
+        <w:rPr>
+          <w:sz w:val="24"/>
+          <w:szCs w:val="24"/>
+        </w:rPr>
+        <w:t>Paxon</w:t>
+      </w:r>
+      <w:proofErr w:type="spellEnd"/>
+      <w:r>
+        <w:rPr>
+          <w:sz w:val="24"/>
+          <w:szCs w:val="24"/>
+        </w:rPr>
+        <w:t>, qualcuno deve inviare il decreto nel round iniziale di messaggi.</w:t>
       </w:r>
     </w:p>
     <w:p>
@@ -2450,6 +3414,7 @@
         </w:rPr>
         <w:t xml:space="preserve">Una decisione di </w:t>
       </w:r>
+      <w:proofErr w:type="spellStart"/>
       <w:r>
         <w:rPr>
           <w:i/>
@@ -2459,6 +3424,7 @@
         </w:rPr>
         <w:t>commit</w:t>
       </w:r>
+      <w:proofErr w:type="spellEnd"/>
       <w:r>
         <w:rPr>
           <w:sz w:val="24"/>
@@ -2466,6 +3432,7 @@
         </w:rPr>
         <w:t xml:space="preserve"> indica che questo decreto è passato, mentre un </w:t>
       </w:r>
+      <w:proofErr w:type="spellStart"/>
       <w:r>
         <w:rPr>
           <w:i/>
@@ -2475,6 +3442,7 @@
         </w:rPr>
         <w:t>abort</w:t>
       </w:r>
+      <w:proofErr w:type="spellEnd"/>
       <w:r>
         <w:rPr>
           <w:sz w:val="24"/>
@@ -2501,7 +3469,39 @@
           <w:sz w:val="24"/>
           <w:szCs w:val="24"/>
         </w:rPr>
-        <w:t>La differenza vera e propria dal commit protocol è che il decreto non viene inviato fino alla fase 2. Questo consente al protocollo parlamentare corrispondente di eseguire la prima fase solo una volta per tutti i decreti, quindi è sufficiente lo scambio di soli 3 messaggi per decreto.</w:t>
+        <w:t xml:space="preserve">La differenza vera e propria dal </w:t>
+      </w:r>
+      <w:proofErr w:type="spellStart"/>
+      <w:r>
+        <w:rPr>
+          <w:sz w:val="24"/>
+          <w:szCs w:val="24"/>
+        </w:rPr>
+        <w:t>commit</w:t>
+      </w:r>
+      <w:proofErr w:type="spellEnd"/>
+      <w:r>
+        <w:rPr>
+          <w:sz w:val="24"/>
+          <w:szCs w:val="24"/>
+        </w:rPr>
+        <w:t xml:space="preserve"> </w:t>
+      </w:r>
+      <w:proofErr w:type="spellStart"/>
+      <w:r>
+        <w:rPr>
+          <w:sz w:val="24"/>
+          <w:szCs w:val="24"/>
+        </w:rPr>
+        <w:t>protocol</w:t>
+      </w:r>
+      <w:proofErr w:type="spellEnd"/>
+      <w:r>
+        <w:rPr>
+          <w:sz w:val="24"/>
+          <w:szCs w:val="24"/>
+        </w:rPr>
+        <w:t xml:space="preserve"> è che il decreto non viene inviato fino alla fase 2. Questo consente al protocollo parlamentare corrispondente di eseguire la prima fase solo una volta per tutti i decreti, quindi è sufficiente lo scambio di soli 3 messaggi per decreto.</w:t>
       </w:r>
     </w:p>
     <w:p>
@@ -2522,7 +3522,23 @@
           <w:sz w:val="24"/>
           <w:szCs w:val="24"/>
         </w:rPr>
-        <w:t>Altri protocolli (come quello di Dwork) sono simili, ma utilizzano ballottaggi sequenziali in round separati.</w:t>
+        <w:t xml:space="preserve">Altri protocolli (come quello di </w:t>
+      </w:r>
+      <w:proofErr w:type="spellStart"/>
+      <w:r>
+        <w:rPr>
+          <w:sz w:val="24"/>
+          <w:szCs w:val="24"/>
+        </w:rPr>
+        <w:t>Dwork</w:t>
+      </w:r>
+      <w:proofErr w:type="spellEnd"/>
+      <w:r>
+        <w:rPr>
+          <w:sz w:val="24"/>
+          <w:szCs w:val="24"/>
+        </w:rPr>
+        <w:t>) sono simili, ma utilizzano ballottaggi sequenziali in round separati.</w:t>
       </w:r>
     </w:p>
     <w:p>
@@ -2615,44 +3631,84 @@
           <w:bCs/>
           <w:sz w:val="28"/>
           <w:szCs w:val="28"/>
-          <w:lang w:val="en-GB"/>
-        </w:rPr>
-      </w:pPr>
+        </w:rPr>
+      </w:pPr>
+      <w:proofErr w:type="spellStart"/>
       <w:r>
         <w:rPr>
           <w:b/>
           <w:bCs/>
           <w:sz w:val="28"/>
           <w:szCs w:val="28"/>
-          <w:lang w:val="en-GB"/>
         </w:rPr>
         <w:lastRenderedPageBreak/>
-        <w:t>Collective consistency – Dwork</w:t>
-      </w:r>
-    </w:p>
-    <w:p>
-      <w:pPr>
-        <w:spacing w:line="276" w:lineRule="auto"/>
+        <w:t>Collective</w:t>
+      </w:r>
+      <w:proofErr w:type="spellEnd"/>
+      <w:r>
         <w:rPr>
           <w:b/>
           <w:bCs/>
-          <w:sz w:val="24"/>
-          <w:szCs w:val="24"/>
-        </w:rPr>
-      </w:pPr>
+          <w:sz w:val="28"/>
+          <w:szCs w:val="28"/>
+        </w:rPr>
+        <w:t xml:space="preserve"> </w:t>
+      </w:r>
+      <w:proofErr w:type="spellStart"/>
       <w:r>
         <w:rPr>
           <w:b/>
           <w:bCs/>
-          <w:sz w:val="24"/>
-          <w:szCs w:val="24"/>
-        </w:rPr>
-        <w:t>Base g</w:t>
-      </w:r>
+          <w:sz w:val="28"/>
+          <w:szCs w:val="28"/>
+        </w:rPr>
+        <w:t>consistency</w:t>
+      </w:r>
+      <w:proofErr w:type="spellEnd"/>
       <w:r>
         <w:rPr>
           <w:b/>
           <w:bCs/>
+          <w:sz w:val="28"/>
+          <w:szCs w:val="28"/>
+        </w:rPr>
+        <w:t xml:space="preserve"> – </w:t>
+      </w:r>
+      <w:proofErr w:type="spellStart"/>
+      <w:r>
+        <w:rPr>
+          <w:b/>
+          <w:bCs/>
+          <w:sz w:val="28"/>
+          <w:szCs w:val="28"/>
+        </w:rPr>
+        <w:t>Dwork</w:t>
+      </w:r>
+      <w:proofErr w:type="spellEnd"/>
+    </w:p>
+    <w:p>
+      <w:pPr>
+        <w:spacing w:line="276" w:lineRule="auto"/>
+        <w:rPr>
+          <w:b/>
+          <w:bCs/>
+          <w:sz w:val="24"/>
+          <w:szCs w:val="24"/>
+        </w:rPr>
+      </w:pPr>
+      <w:r>
+        <w:rPr>
+          <w:b/>
+          <w:bCs/>
+          <w:sz w:val="24"/>
+          <w:szCs w:val="24"/>
+        </w:rPr>
+        <w:t>Base g</w:t>
+      </w:r>
+      <w:r>
+        <w:rPr>
+          <w:b/>
+          <w:bCs/>
           <w:sz w:val="24"/>
           <w:szCs w:val="24"/>
         </w:rPr>
@@ -2674,14 +3730,34 @@
         </w:rPr>
         <w:t xml:space="preserve">Per </w:t>
       </w:r>
+      <w:proofErr w:type="spellStart"/>
       <w:r>
         <w:rPr>
           <w:sz w:val="24"/>
           <w:szCs w:val="24"/>
           <w:u w:val="single"/>
         </w:rPr>
-        <w:t>collective consistency</w:t>
-      </w:r>
+        <w:t>collective</w:t>
+      </w:r>
+      <w:proofErr w:type="spellEnd"/>
+      <w:r>
+        <w:rPr>
+          <w:sz w:val="24"/>
+          <w:szCs w:val="24"/>
+          <w:u w:val="single"/>
+        </w:rPr>
+        <w:t xml:space="preserve"> </w:t>
+      </w:r>
+      <w:proofErr w:type="spellStart"/>
+      <w:r>
+        <w:rPr>
+          <w:sz w:val="24"/>
+          <w:szCs w:val="24"/>
+          <w:u w:val="single"/>
+        </w:rPr>
+        <w:t>consistency</w:t>
+      </w:r>
+      <w:proofErr w:type="spellEnd"/>
       <w:r>
         <w:rPr>
           <w:sz w:val="24"/>
@@ -2719,14 +3795,52 @@
           <w:szCs w:val="24"/>
         </w:rPr>
       </w:pPr>
+      <w:proofErr w:type="spellStart"/>
       <w:r>
         <w:rPr>
           <w:sz w:val="24"/>
           <w:szCs w:val="24"/>
           <w:u w:val="single"/>
         </w:rPr>
-        <w:t>Autonomous failure detection</w:t>
-      </w:r>
+        <w:t>Autonomous</w:t>
+      </w:r>
+      <w:proofErr w:type="spellEnd"/>
+      <w:r>
+        <w:rPr>
+          <w:sz w:val="24"/>
+          <w:szCs w:val="24"/>
+          <w:u w:val="single"/>
+        </w:rPr>
+        <w:t xml:space="preserve"> </w:t>
+      </w:r>
+      <w:proofErr w:type="spellStart"/>
+      <w:r>
+        <w:rPr>
+          <w:sz w:val="24"/>
+          <w:szCs w:val="24"/>
+          <w:u w:val="single"/>
+        </w:rPr>
+        <w:t>failure</w:t>
+      </w:r>
+      <w:proofErr w:type="spellEnd"/>
+      <w:r>
+        <w:rPr>
+          <w:sz w:val="24"/>
+          <w:szCs w:val="24"/>
+          <w:u w:val="single"/>
+        </w:rPr>
+        <w:t xml:space="preserve"> </w:t>
+      </w:r>
+      <w:proofErr w:type="spellStart"/>
+      <w:r>
+        <w:rPr>
+          <w:sz w:val="24"/>
+          <w:szCs w:val="24"/>
+          <w:u w:val="single"/>
+        </w:rPr>
+        <w:t>detection</w:t>
+      </w:r>
+      <w:proofErr w:type="spellEnd"/>
     </w:p>
     <w:p>
       <w:pPr>
@@ -2741,14 +3855,34 @@
           <w:szCs w:val="24"/>
         </w:rPr>
       </w:pPr>
+      <w:proofErr w:type="spellStart"/>
       <w:r>
         <w:rPr>
           <w:sz w:val="24"/>
           <w:szCs w:val="24"/>
           <w:u w:val="single"/>
         </w:rPr>
-        <w:t>Consistent reporting protocol</w:t>
-      </w:r>
+        <w:t>Consistent</w:t>
+      </w:r>
+      <w:proofErr w:type="spellEnd"/>
+      <w:r>
+        <w:rPr>
+          <w:sz w:val="24"/>
+          <w:szCs w:val="24"/>
+          <w:u w:val="single"/>
+        </w:rPr>
+        <w:t xml:space="preserve"> reporting </w:t>
+      </w:r>
+      <w:proofErr w:type="spellStart"/>
+      <w:r>
+        <w:rPr>
+          <w:sz w:val="24"/>
+          <w:szCs w:val="24"/>
+          <w:u w:val="single"/>
+        </w:rPr>
+        <w:t>protocol</w:t>
+      </w:r>
+      <w:proofErr w:type="spellEnd"/>
     </w:p>
     <w:p>
       <w:pPr>
@@ -2763,7 +3897,23 @@
           <w:sz w:val="24"/>
           <w:szCs w:val="24"/>
         </w:rPr>
-        <w:t>A supporto della Message Passing Interface standard.</w:t>
+        <w:t xml:space="preserve">A supporto della Message </w:t>
+      </w:r>
+      <w:proofErr w:type="spellStart"/>
+      <w:r>
+        <w:rPr>
+          <w:sz w:val="24"/>
+          <w:szCs w:val="24"/>
+        </w:rPr>
+        <w:t>Passing</w:t>
+      </w:r>
+      <w:proofErr w:type="spellEnd"/>
+      <w:r>
+        <w:rPr>
+          <w:sz w:val="24"/>
+          <w:szCs w:val="24"/>
+        </w:rPr>
+        <w:t xml:space="preserve"> Interface standard.</w:t>
       </w:r>
     </w:p>
     <w:p>
@@ -2885,7 +4035,27 @@
           <w:sz w:val="24"/>
           <w:szCs w:val="24"/>
         </w:rPr>
-        <w:t>Message Passing Interface (MPI)</w:t>
+        <w:t xml:space="preserve">Message </w:t>
+      </w:r>
+      <w:proofErr w:type="spellStart"/>
+      <w:r>
+        <w:rPr>
+          <w:b/>
+          <w:bCs/>
+          <w:sz w:val="24"/>
+          <w:szCs w:val="24"/>
+        </w:rPr>
+        <w:t>Passing</w:t>
+      </w:r>
+      <w:proofErr w:type="spellEnd"/>
+      <w:r>
+        <w:rPr>
+          <w:b/>
+          <w:bCs/>
+          <w:sz w:val="24"/>
+          <w:szCs w:val="24"/>
+        </w:rPr>
+        <w:t xml:space="preserve"> Interface (MPI)</w:t>
       </w:r>
       <w:r>
         <w:rPr>
@@ -2913,7 +4083,39 @@
           <w:sz w:val="24"/>
           <w:szCs w:val="24"/>
         </w:rPr>
-        <w:t>Ogni partecipante scambia multipli pacchetti data con altri tramite il transport layer.</w:t>
+        <w:t xml:space="preserve">Ogni partecipante scambia multipli pacchetti data con altri tramite il </w:t>
+      </w:r>
+      <w:proofErr w:type="spellStart"/>
+      <w:r>
+        <w:rPr>
+          <w:sz w:val="24"/>
+          <w:szCs w:val="24"/>
+        </w:rPr>
+        <w:t>transport</w:t>
+      </w:r>
+      <w:proofErr w:type="spellEnd"/>
+      <w:r>
+        <w:rPr>
+          <w:sz w:val="24"/>
+          <w:szCs w:val="24"/>
+        </w:rPr>
+        <w:t xml:space="preserve"> </w:t>
+      </w:r>
+      <w:proofErr w:type="spellStart"/>
+      <w:r>
+        <w:rPr>
+          <w:sz w:val="24"/>
+          <w:szCs w:val="24"/>
+        </w:rPr>
+        <w:t>layer</w:t>
+      </w:r>
+      <w:proofErr w:type="spellEnd"/>
+      <w:r>
+        <w:rPr>
+          <w:sz w:val="24"/>
+          <w:szCs w:val="24"/>
+        </w:rPr>
+        <w:t>.</w:t>
       </w:r>
     </w:p>
     <w:p>
@@ -2936,6 +4138,7 @@
         </w:rPr>
         <w:t xml:space="preserve">Un </w:t>
       </w:r>
+      <w:proofErr w:type="spellStart"/>
       <w:r>
         <w:rPr>
           <w:sz w:val="24"/>
@@ -2944,12 +4147,61 @@
         </w:rPr>
         <w:t>blocking</w:t>
       </w:r>
-      <w:r>
-        <w:rPr>
-          <w:sz w:val="24"/>
-          <w:szCs w:val="24"/>
-        </w:rPr>
-        <w:t xml:space="preserve"> (waiting) riceve le chiamate presentate dal transport layer per tutti i pacchetti che devono essere ricevuti dagli altri partecipanti.</w:t>
+      <w:proofErr w:type="spellEnd"/>
+      <w:r>
+        <w:rPr>
+          <w:sz w:val="24"/>
+          <w:szCs w:val="24"/>
+        </w:rPr>
+        <w:t xml:space="preserve"> (</w:t>
+      </w:r>
+      <w:proofErr w:type="spellStart"/>
+      <w:r>
+        <w:rPr>
+          <w:sz w:val="24"/>
+          <w:szCs w:val="24"/>
+        </w:rPr>
+        <w:t>waiting</w:t>
+      </w:r>
+      <w:proofErr w:type="spellEnd"/>
+      <w:r>
+        <w:rPr>
+          <w:sz w:val="24"/>
+          <w:szCs w:val="24"/>
+        </w:rPr>
+        <w:t xml:space="preserve">) riceve le chiamate presentate dal </w:t>
+      </w:r>
+      <w:proofErr w:type="spellStart"/>
+      <w:r>
+        <w:rPr>
+          <w:sz w:val="24"/>
+          <w:szCs w:val="24"/>
+        </w:rPr>
+        <w:t>transport</w:t>
+      </w:r>
+      <w:proofErr w:type="spellEnd"/>
+      <w:r>
+        <w:rPr>
+          <w:sz w:val="24"/>
+          <w:szCs w:val="24"/>
+        </w:rPr>
+        <w:t xml:space="preserve"> </w:t>
+      </w:r>
+      <w:proofErr w:type="spellStart"/>
+      <w:r>
+        <w:rPr>
+          <w:sz w:val="24"/>
+          <w:szCs w:val="24"/>
+        </w:rPr>
+        <w:t>layer</w:t>
+      </w:r>
+      <w:proofErr w:type="spellEnd"/>
+      <w:r>
+        <w:rPr>
+          <w:sz w:val="24"/>
+          <w:szCs w:val="24"/>
+        </w:rPr>
+        <w:t xml:space="preserve"> per tutti i pacchetti che devono essere ricevuti dagli altri partecipanti.</w:t>
       </w:r>
     </w:p>
     <w:p>
@@ -2972,6 +4224,7 @@
         </w:rPr>
         <w:t xml:space="preserve">Se un partecipante non riesce ad inviare tutti i suoi pacchetti agli altri, tutti gli altri partecipanti vanno in </w:t>
       </w:r>
+      <w:proofErr w:type="spellStart"/>
       <w:r>
         <w:rPr>
           <w:sz w:val="24"/>
@@ -2980,12 +4233,29 @@
         </w:rPr>
         <w:t>block</w:t>
       </w:r>
-      <w:r>
-        <w:rPr>
-          <w:sz w:val="24"/>
-          <w:szCs w:val="24"/>
-        </w:rPr>
-        <w:t xml:space="preserve"> (wait costante), in attesa di questi pacchetti previsti.</w:t>
+      <w:proofErr w:type="spellEnd"/>
+      <w:r>
+        <w:rPr>
+          <w:sz w:val="24"/>
+          <w:szCs w:val="24"/>
+        </w:rPr>
+        <w:t xml:space="preserve"> (</w:t>
+      </w:r>
+      <w:proofErr w:type="spellStart"/>
+      <w:r>
+        <w:rPr>
+          <w:sz w:val="24"/>
+          <w:szCs w:val="24"/>
+        </w:rPr>
+        <w:t>wait</w:t>
+      </w:r>
+      <w:proofErr w:type="spellEnd"/>
+      <w:r>
+        <w:rPr>
+          <w:sz w:val="24"/>
+          <w:szCs w:val="24"/>
+        </w:rPr>
+        <w:t xml:space="preserve"> costante), in attesa di questi pacchetti previsti.</w:t>
       </w:r>
     </w:p>
     <w:p>
@@ -3006,7 +4276,51 @@
           <w:sz w:val="24"/>
           <w:szCs w:val="24"/>
         </w:rPr>
-        <w:t>Lo stesso partecipante il block non può inviare pacchetti, causando problemi a catena.</w:t>
+        <w:t xml:space="preserve">Lo stesso partecipante </w:t>
+      </w:r>
+      <w:r>
+        <w:rPr>
+          <w:sz w:val="24"/>
+          <w:szCs w:val="24"/>
+        </w:rPr>
+        <w:t>va in</w:t>
+      </w:r>
+      <w:r>
+        <w:rPr>
+          <w:sz w:val="24"/>
+          <w:szCs w:val="24"/>
+        </w:rPr>
+        <w:t xml:space="preserve"> </w:t>
+      </w:r>
+      <w:proofErr w:type="spellStart"/>
+      <w:r>
+        <w:rPr>
+          <w:sz w:val="24"/>
+          <w:szCs w:val="24"/>
+        </w:rPr>
+        <w:t>block</w:t>
+      </w:r>
+      <w:proofErr w:type="spellEnd"/>
+      <w:r>
+        <w:rPr>
+          <w:sz w:val="24"/>
+          <w:szCs w:val="24"/>
+        </w:rPr>
+        <w:t xml:space="preserve"> </w:t>
+      </w:r>
+      <w:r>
+        <w:rPr>
+          <w:sz w:val="24"/>
+          <w:szCs w:val="24"/>
+        </w:rPr>
+        <w:t xml:space="preserve">e </w:t>
+      </w:r>
+      <w:r>
+        <w:rPr>
+          <w:sz w:val="24"/>
+          <w:szCs w:val="24"/>
+        </w:rPr>
+        <w:t>non può inviare pacchetti, causando problemi a catena.</w:t>
       </w:r>
     </w:p>
     <w:p>
@@ -3103,7 +4417,23 @@
           <w:sz w:val="24"/>
           <w:szCs w:val="24"/>
         </w:rPr>
-        <w:t>Un protocollo di agreement che garantisca consistency ha esecuzioni in cui alcuni processi devono bloccarsi o procedere per infiniti step (DDS, FLP).</w:t>
+        <w:t xml:space="preserve">Un protocollo di agreement che garantisca </w:t>
+      </w:r>
+      <w:proofErr w:type="spellStart"/>
+      <w:r>
+        <w:rPr>
+          <w:sz w:val="24"/>
+          <w:szCs w:val="24"/>
+        </w:rPr>
+        <w:t>consistency</w:t>
+      </w:r>
+      <w:proofErr w:type="spellEnd"/>
+      <w:r>
+        <w:rPr>
+          <w:sz w:val="24"/>
+          <w:szCs w:val="24"/>
+        </w:rPr>
+        <w:t xml:space="preserve"> ha esecuzioni in cui alcuni processi devono bloccarsi o procedere per infiniti step (DDS, FLP).</w:t>
       </w:r>
     </w:p>
     <w:p>
@@ -3271,7 +4601,55 @@
           <w:sz w:val="24"/>
           <w:szCs w:val="24"/>
         </w:rPr>
-        <w:t>Integrare le chiamate collettive al transport layer con un semplice failure detector [CT, CHT], così che nessun processo blocchi durante la comunicazione collettiva.</w:t>
+        <w:t xml:space="preserve">Integrare le chiamate collettive al </w:t>
+      </w:r>
+      <w:proofErr w:type="spellStart"/>
+      <w:r>
+        <w:rPr>
+          <w:sz w:val="24"/>
+          <w:szCs w:val="24"/>
+        </w:rPr>
+        <w:t>transport</w:t>
+      </w:r>
+      <w:proofErr w:type="spellEnd"/>
+      <w:r>
+        <w:rPr>
+          <w:sz w:val="24"/>
+          <w:szCs w:val="24"/>
+        </w:rPr>
+        <w:t xml:space="preserve"> </w:t>
+      </w:r>
+      <w:proofErr w:type="spellStart"/>
+      <w:r>
+        <w:rPr>
+          <w:sz w:val="24"/>
+          <w:szCs w:val="24"/>
+        </w:rPr>
+        <w:t>layer</w:t>
+      </w:r>
+      <w:proofErr w:type="spellEnd"/>
+      <w:r>
+        <w:rPr>
+          <w:sz w:val="24"/>
+          <w:szCs w:val="24"/>
+        </w:rPr>
+        <w:t xml:space="preserve"> con un semplice </w:t>
+      </w:r>
+      <w:proofErr w:type="spellStart"/>
+      <w:r>
+        <w:rPr>
+          <w:sz w:val="24"/>
+          <w:szCs w:val="24"/>
+        </w:rPr>
+        <w:t>failure</w:t>
+      </w:r>
+      <w:proofErr w:type="spellEnd"/>
+      <w:r>
+        <w:rPr>
+          <w:sz w:val="24"/>
+          <w:szCs w:val="24"/>
+        </w:rPr>
+        <w:t xml:space="preserve"> detector [CT, CHT], così che nessun processo blocchi durante la comunicazione collettiva.</w:t>
       </w:r>
     </w:p>
     <w:p>
@@ -3294,14 +4672,34 @@
         </w:rPr>
         <w:t xml:space="preserve">Eseguire un (preferibilmente semplice) protocollo di </w:t>
       </w:r>
+      <w:proofErr w:type="spellStart"/>
       <w:r>
         <w:rPr>
           <w:sz w:val="24"/>
           <w:szCs w:val="24"/>
           <w:u w:val="single"/>
         </w:rPr>
-        <w:t>collective consistency</w:t>
-      </w:r>
+        <w:t>collective</w:t>
+      </w:r>
+      <w:proofErr w:type="spellEnd"/>
+      <w:r>
+        <w:rPr>
+          <w:sz w:val="24"/>
+          <w:szCs w:val="24"/>
+          <w:u w:val="single"/>
+        </w:rPr>
+        <w:t xml:space="preserve"> </w:t>
+      </w:r>
+      <w:proofErr w:type="spellStart"/>
+      <w:r>
+        <w:rPr>
+          <w:sz w:val="24"/>
+          <w:szCs w:val="24"/>
+          <w:u w:val="single"/>
+        </w:rPr>
+        <w:t>consistency</w:t>
+      </w:r>
+      <w:proofErr w:type="spellEnd"/>
       <w:r>
         <w:rPr>
           <w:sz w:val="24"/>
@@ -3324,7 +4722,21 @@
           <w:sz w:val="24"/>
           <w:szCs w:val="24"/>
         </w:rPr>
-        <w:t>In particolare, tale protocollo, garantisce che 2 processi si indichino mai a vicenda come falliti e non si blocchino, mantenendo quindi la stessa visione dei membri del gruppo.</w:t>
+        <w:t xml:space="preserve">In particolare, tale protocollo, garantisce che 2 processi </w:t>
+      </w:r>
+      <w:r>
+        <w:rPr>
+          <w:sz w:val="24"/>
+          <w:szCs w:val="24"/>
+        </w:rPr>
+        <w:t xml:space="preserve">non </w:t>
+      </w:r>
+      <w:r>
+        <w:rPr>
+          <w:sz w:val="24"/>
+          <w:szCs w:val="24"/>
+        </w:rPr>
+        <w:t>si indichino mai a vicenda come falliti e non si blocchino, mantenendo quindi la stessa visione dei membri del gruppo.</w:t>
       </w:r>
     </w:p>
     <w:p>
@@ -3423,6 +4835,7 @@
           <w:szCs w:val="24"/>
         </w:rPr>
       </w:pPr>
+      <w:proofErr w:type="spellStart"/>
       <w:r>
         <w:rPr>
           <w:b/>
@@ -3430,8 +4843,29 @@
           <w:sz w:val="24"/>
           <w:szCs w:val="24"/>
         </w:rPr>
-        <w:t>Collective consistency</w:t>
-      </w:r>
+        <w:t>Collective</w:t>
+      </w:r>
+      <w:proofErr w:type="spellEnd"/>
+      <w:r>
+        <w:rPr>
+          <w:b/>
+          <w:bCs/>
+          <w:sz w:val="24"/>
+          <w:szCs w:val="24"/>
+        </w:rPr>
+        <w:t xml:space="preserve"> </w:t>
+      </w:r>
+      <w:proofErr w:type="spellStart"/>
+      <w:r>
+        <w:rPr>
+          <w:b/>
+          <w:bCs/>
+          <w:sz w:val="24"/>
+          <w:szCs w:val="24"/>
+        </w:rPr>
+        <w:t>consistency</w:t>
+      </w:r>
+      <w:proofErr w:type="spellEnd"/>
       <w:r>
         <w:rPr>
           <w:sz w:val="24"/>
@@ -3701,7 +5135,51 @@
           <w:sz w:val="24"/>
           <w:szCs w:val="24"/>
         </w:rPr>
-        <w:t>Differenze tra collective consistency e consensus</w:t>
+        <w:t xml:space="preserve">Differenze tra </w:t>
+      </w:r>
+      <w:proofErr w:type="spellStart"/>
+      <w:r>
+        <w:rPr>
+          <w:rFonts w:eastAsiaTheme="minorEastAsia"/>
+          <w:b/>
+          <w:bCs/>
+          <w:sz w:val="24"/>
+          <w:szCs w:val="24"/>
+        </w:rPr>
+        <w:t>collective</w:t>
+      </w:r>
+      <w:proofErr w:type="spellEnd"/>
+      <w:r>
+        <w:rPr>
+          <w:rFonts w:eastAsiaTheme="minorEastAsia"/>
+          <w:b/>
+          <w:bCs/>
+          <w:sz w:val="24"/>
+          <w:szCs w:val="24"/>
+        </w:rPr>
+        <w:t xml:space="preserve"> </w:t>
+      </w:r>
+      <w:proofErr w:type="spellStart"/>
+      <w:r>
+        <w:rPr>
+          <w:rFonts w:eastAsiaTheme="minorEastAsia"/>
+          <w:b/>
+          <w:bCs/>
+          <w:sz w:val="24"/>
+          <w:szCs w:val="24"/>
+        </w:rPr>
+        <w:t>consistency</w:t>
+      </w:r>
+      <w:proofErr w:type="spellEnd"/>
+      <w:r>
+        <w:rPr>
+          <w:rFonts w:eastAsiaTheme="minorEastAsia"/>
+          <w:b/>
+          <w:bCs/>
+          <w:sz w:val="24"/>
+          <w:szCs w:val="24"/>
+        </w:rPr>
+        <w:t xml:space="preserve"> e consensus</w:t>
       </w:r>
     </w:p>
     <w:p>
@@ -3722,7 +5200,39 @@
           <w:sz w:val="24"/>
           <w:szCs w:val="24"/>
         </w:rPr>
-        <w:t xml:space="preserve">La collective consistency consente a 2 processi in ritorno, </w:t>
+        <w:t xml:space="preserve">La </w:t>
+      </w:r>
+      <w:proofErr w:type="spellStart"/>
+      <w:r>
+        <w:rPr>
+          <w:sz w:val="24"/>
+          <w:szCs w:val="24"/>
+        </w:rPr>
+        <w:t>collective</w:t>
+      </w:r>
+      <w:proofErr w:type="spellEnd"/>
+      <w:r>
+        <w:rPr>
+          <w:sz w:val="24"/>
+          <w:szCs w:val="24"/>
+        </w:rPr>
+        <w:t xml:space="preserve"> </w:t>
+      </w:r>
+      <w:proofErr w:type="spellStart"/>
+      <w:r>
+        <w:rPr>
+          <w:sz w:val="24"/>
+          <w:szCs w:val="24"/>
+        </w:rPr>
+        <w:t>consistency</w:t>
+      </w:r>
+      <w:proofErr w:type="spellEnd"/>
+      <w:r>
+        <w:rPr>
+          <w:sz w:val="24"/>
+          <w:szCs w:val="24"/>
+        </w:rPr>
+        <w:t xml:space="preserve"> consente a 2 processi in ritorno, </w:t>
       </w:r>
       <m:oMath>
         <m:r>
@@ -3837,7 +5347,39 @@
           <w:sz w:val="24"/>
           <w:szCs w:val="24"/>
         </w:rPr>
-        <w:t>La definizione di collective consistency non necessita che tutti i processi non fallimentari terminino.</w:t>
+        <w:t xml:space="preserve">La definizione di </w:t>
+      </w:r>
+      <w:proofErr w:type="spellStart"/>
+      <w:r>
+        <w:rPr>
+          <w:sz w:val="24"/>
+          <w:szCs w:val="24"/>
+        </w:rPr>
+        <w:t>collective</w:t>
+      </w:r>
+      <w:proofErr w:type="spellEnd"/>
+      <w:r>
+        <w:rPr>
+          <w:sz w:val="24"/>
+          <w:szCs w:val="24"/>
+        </w:rPr>
+        <w:t xml:space="preserve"> </w:t>
+      </w:r>
+      <w:proofErr w:type="spellStart"/>
+      <w:r>
+        <w:rPr>
+          <w:sz w:val="24"/>
+          <w:szCs w:val="24"/>
+        </w:rPr>
+        <w:t>consistency</w:t>
+      </w:r>
+      <w:proofErr w:type="spellEnd"/>
+      <w:r>
+        <w:rPr>
+          <w:sz w:val="24"/>
+          <w:szCs w:val="24"/>
+        </w:rPr>
+        <w:t xml:space="preserve"> non necessita che tutti i processi non fallimentari terminino.</w:t>
       </w:r>
     </w:p>
     <w:p>
@@ -3859,8 +5401,79 @@
           <w:szCs w:val="24"/>
         </w:rPr>
         <w:lastRenderedPageBreak/>
-        <w:t>Requisiti per collective consistency di failure detection</w:t>
-      </w:r>
+        <w:t xml:space="preserve">Requisiti per </w:t>
+      </w:r>
+      <w:proofErr w:type="spellStart"/>
+      <w:r>
+        <w:rPr>
+          <w:b/>
+          <w:bCs/>
+          <w:sz w:val="24"/>
+          <w:szCs w:val="24"/>
+        </w:rPr>
+        <w:t>collective</w:t>
+      </w:r>
+      <w:proofErr w:type="spellEnd"/>
+      <w:r>
+        <w:rPr>
+          <w:b/>
+          <w:bCs/>
+          <w:sz w:val="24"/>
+          <w:szCs w:val="24"/>
+        </w:rPr>
+        <w:t xml:space="preserve"> </w:t>
+      </w:r>
+      <w:proofErr w:type="spellStart"/>
+      <w:r>
+        <w:rPr>
+          <w:b/>
+          <w:bCs/>
+          <w:sz w:val="24"/>
+          <w:szCs w:val="24"/>
+        </w:rPr>
+        <w:t>consistency</w:t>
+      </w:r>
+      <w:proofErr w:type="spellEnd"/>
+      <w:r>
+        <w:rPr>
+          <w:b/>
+          <w:bCs/>
+          <w:sz w:val="24"/>
+          <w:szCs w:val="24"/>
+        </w:rPr>
+        <w:t xml:space="preserve"> di </w:t>
+      </w:r>
+      <w:proofErr w:type="spellStart"/>
+      <w:r>
+        <w:rPr>
+          <w:b/>
+          <w:bCs/>
+          <w:sz w:val="24"/>
+          <w:szCs w:val="24"/>
+        </w:rPr>
+        <w:t>failure</w:t>
+      </w:r>
+      <w:proofErr w:type="spellEnd"/>
+      <w:r>
+        <w:rPr>
+          <w:b/>
+          <w:bCs/>
+          <w:sz w:val="24"/>
+          <w:szCs w:val="24"/>
+        </w:rPr>
+        <w:t xml:space="preserve"> </w:t>
+      </w:r>
+      <w:proofErr w:type="spellStart"/>
+      <w:r>
+        <w:rPr>
+          <w:b/>
+          <w:bCs/>
+          <w:sz w:val="24"/>
+          <w:szCs w:val="24"/>
+        </w:rPr>
+        <w:t>detection</w:t>
+      </w:r>
+      <w:proofErr w:type="spellEnd"/>
     </w:p>
     <w:p>
       <w:pPr>
@@ -3942,7 +5555,39 @@
           <w:sz w:val="24"/>
           <w:szCs w:val="24"/>
         </w:rPr>
-        <w:t>Non si parla nello specifico di come i sospetti sui processi vengano generati, fa riferimento ai risultati della Failure detection.</w:t>
+        <w:t xml:space="preserve">Non si parla nello specifico di come i sospetti sui processi vengano generati, fa riferimento ai risultati della </w:t>
+      </w:r>
+      <w:proofErr w:type="spellStart"/>
+      <w:r>
+        <w:rPr>
+          <w:sz w:val="24"/>
+          <w:szCs w:val="24"/>
+        </w:rPr>
+        <w:t>Failure</w:t>
+      </w:r>
+      <w:proofErr w:type="spellEnd"/>
+      <w:r>
+        <w:rPr>
+          <w:sz w:val="24"/>
+          <w:szCs w:val="24"/>
+        </w:rPr>
+        <w:t xml:space="preserve"> </w:t>
+      </w:r>
+      <w:proofErr w:type="spellStart"/>
+      <w:r>
+        <w:rPr>
+          <w:sz w:val="24"/>
+          <w:szCs w:val="24"/>
+        </w:rPr>
+        <w:t>detection</w:t>
+      </w:r>
+      <w:proofErr w:type="spellEnd"/>
+      <w:r>
+        <w:rPr>
+          <w:sz w:val="24"/>
+          <w:szCs w:val="24"/>
+        </w:rPr>
+        <w:t>.</w:t>
       </w:r>
     </w:p>
     <w:p>
@@ -3963,7 +5608,23 @@
           <w:sz w:val="24"/>
           <w:szCs w:val="24"/>
         </w:rPr>
-        <w:t xml:space="preserve">Un processo che ritorna un output view </w:t>
+        <w:t xml:space="preserve">Un processo che ritorna un output </w:t>
+      </w:r>
+      <w:proofErr w:type="spellStart"/>
+      <w:r>
+        <w:rPr>
+          <w:sz w:val="24"/>
+          <w:szCs w:val="24"/>
+        </w:rPr>
+        <w:t>view</w:t>
+      </w:r>
+      <w:proofErr w:type="spellEnd"/>
+      <w:r>
+        <w:rPr>
+          <w:sz w:val="24"/>
+          <w:szCs w:val="24"/>
+        </w:rPr>
+        <w:t xml:space="preserve"> </w:t>
       </w:r>
       <m:oMath>
         <m:r>
@@ -4004,6 +5665,7 @@
           <w:szCs w:val="24"/>
         </w:rPr>
       </w:pPr>
+      <w:proofErr w:type="spellStart"/>
       <w:r>
         <w:rPr>
           <w:b/>
@@ -4011,8 +5673,29 @@
           <w:sz w:val="24"/>
           <w:szCs w:val="24"/>
         </w:rPr>
-        <w:t>Collective consistency</w:t>
-      </w:r>
+        <w:t>Collective</w:t>
+      </w:r>
+      <w:proofErr w:type="spellEnd"/>
+      <w:r>
+        <w:rPr>
+          <w:b/>
+          <w:bCs/>
+          <w:sz w:val="24"/>
+          <w:szCs w:val="24"/>
+        </w:rPr>
+        <w:t xml:space="preserve"> </w:t>
+      </w:r>
+      <w:proofErr w:type="spellStart"/>
+      <w:r>
+        <w:rPr>
+          <w:b/>
+          <w:bCs/>
+          <w:sz w:val="24"/>
+          <w:szCs w:val="24"/>
+        </w:rPr>
+        <w:t>consistency</w:t>
+      </w:r>
+      <w:proofErr w:type="spellEnd"/>
       <w:r>
         <w:rPr>
           <w:b/>
@@ -4312,6 +5995,7 @@
           <w:szCs w:val="24"/>
         </w:rPr>
       </w:pPr>
+      <w:proofErr w:type="spellStart"/>
       <w:r>
         <w:rPr>
           <w:b/>
@@ -4319,44 +6003,19 @@
           <w:sz w:val="24"/>
           <w:szCs w:val="24"/>
         </w:rPr>
-        <w:t>Collective consistency – forte</w:t>
-      </w:r>
-    </w:p>
-    <w:p>
-      <w:pPr>
-        <w:spacing w:line="276" w:lineRule="auto"/>
-        <w:rPr>
-          <w:sz w:val="24"/>
-          <w:szCs w:val="24"/>
-        </w:rPr>
-      </w:pPr>
-      <w:r>
-        <w:rPr>
-          <w:sz w:val="24"/>
-          <w:szCs w:val="24"/>
-        </w:rPr>
-        <w:t>Le viste ritornate da tutti i processi sono identiche.</w:t>
-      </w:r>
-    </w:p>
-    <w:p>
-      <w:pPr>
-        <w:spacing w:line="276" w:lineRule="auto"/>
-        <w:rPr>
-          <w:sz w:val="24"/>
-          <w:szCs w:val="24"/>
-        </w:rPr>
-      </w:pPr>
-    </w:p>
-    <w:p>
-      <w:pPr>
-        <w:spacing w:line="276" w:lineRule="auto"/>
+        <w:t>Collective</w:t>
+      </w:r>
+      <w:proofErr w:type="spellEnd"/>
+      <w:r>
         <w:rPr>
           <w:b/>
           <w:bCs/>
           <w:sz w:val="24"/>
           <w:szCs w:val="24"/>
         </w:rPr>
-      </w:pPr>
+        <w:t xml:space="preserve"> </w:t>
+      </w:r>
+      <w:proofErr w:type="spellStart"/>
       <w:r>
         <w:rPr>
           <w:b/>
@@ -4364,6 +6023,61 @@
           <w:sz w:val="24"/>
           <w:szCs w:val="24"/>
         </w:rPr>
+        <w:t>consistency</w:t>
+      </w:r>
+      <w:proofErr w:type="spellEnd"/>
+      <w:r>
+        <w:rPr>
+          <w:b/>
+          <w:bCs/>
+          <w:sz w:val="24"/>
+          <w:szCs w:val="24"/>
+        </w:rPr>
+        <w:t xml:space="preserve"> – forte</w:t>
+      </w:r>
+    </w:p>
+    <w:p>
+      <w:pPr>
+        <w:spacing w:line="276" w:lineRule="auto"/>
+        <w:rPr>
+          <w:sz w:val="24"/>
+          <w:szCs w:val="24"/>
+        </w:rPr>
+      </w:pPr>
+      <w:r>
+        <w:rPr>
+          <w:sz w:val="24"/>
+          <w:szCs w:val="24"/>
+        </w:rPr>
+        <w:t>Le viste ritornate da tutti i processi sono identiche.</w:t>
+      </w:r>
+    </w:p>
+    <w:p>
+      <w:pPr>
+        <w:spacing w:line="276" w:lineRule="auto"/>
+        <w:rPr>
+          <w:sz w:val="24"/>
+          <w:szCs w:val="24"/>
+        </w:rPr>
+      </w:pPr>
+    </w:p>
+    <w:p>
+      <w:pPr>
+        <w:spacing w:line="276" w:lineRule="auto"/>
+        <w:rPr>
+          <w:b/>
+          <w:bCs/>
+          <w:sz w:val="24"/>
+          <w:szCs w:val="24"/>
+        </w:rPr>
+      </w:pPr>
+      <w:r>
+        <w:rPr>
+          <w:b/>
+          <w:bCs/>
+          <w:sz w:val="24"/>
+          <w:szCs w:val="24"/>
+        </w:rPr>
         <w:t>Quorum system</w:t>
       </w:r>
     </w:p>
@@ -4387,7 +6101,39 @@
           <w:sz w:val="24"/>
           <w:szCs w:val="24"/>
         </w:rPr>
-        <w:t xml:space="preserve"> Possono venire utilizzati per convertire un protocollo a collective consistency debole in uno a forte.</w:t>
+        <w:t xml:space="preserve"> Possono venire utilizzati per convertire un protocollo a </w:t>
+      </w:r>
+      <w:proofErr w:type="spellStart"/>
+      <w:r>
+        <w:rPr>
+          <w:sz w:val="24"/>
+          <w:szCs w:val="24"/>
+        </w:rPr>
+        <w:t>collective</w:t>
+      </w:r>
+      <w:proofErr w:type="spellEnd"/>
+      <w:r>
+        <w:rPr>
+          <w:sz w:val="24"/>
+          <w:szCs w:val="24"/>
+        </w:rPr>
+        <w:t xml:space="preserve"> </w:t>
+      </w:r>
+      <w:proofErr w:type="spellStart"/>
+      <w:r>
+        <w:rPr>
+          <w:sz w:val="24"/>
+          <w:szCs w:val="24"/>
+        </w:rPr>
+        <w:t>consistency</w:t>
+      </w:r>
+      <w:proofErr w:type="spellEnd"/>
+      <w:r>
+        <w:rPr>
+          <w:sz w:val="24"/>
+          <w:szCs w:val="24"/>
+        </w:rPr>
+        <w:t xml:space="preserve"> debole in uno a forte.</w:t>
       </w:r>
     </w:p>
     <w:p>
@@ -5151,7 +6897,43 @@
           <w:szCs w:val="24"/>
         </w:rPr>
         <w:lastRenderedPageBreak/>
-        <w:t xml:space="preserve">La condizione di non trivialità esclude la soluzione triviale alla collective consistency, nella quale ogni processo </w:t>
+        <w:t xml:space="preserve">La condizione di non trivialità esclude la soluzione triviale alla </w:t>
+      </w:r>
+      <w:proofErr w:type="spellStart"/>
+      <w:r>
+        <w:rPr>
+          <w:rFonts w:eastAsiaTheme="minorEastAsia"/>
+          <w:sz w:val="24"/>
+          <w:szCs w:val="24"/>
+        </w:rPr>
+        <w:t>collective</w:t>
+      </w:r>
+      <w:proofErr w:type="spellEnd"/>
+      <w:r>
+        <w:rPr>
+          <w:rFonts w:eastAsiaTheme="minorEastAsia"/>
+          <w:sz w:val="24"/>
+          <w:szCs w:val="24"/>
+        </w:rPr>
+        <w:t xml:space="preserve"> </w:t>
+      </w:r>
+      <w:proofErr w:type="spellStart"/>
+      <w:r>
+        <w:rPr>
+          <w:rFonts w:eastAsiaTheme="minorEastAsia"/>
+          <w:sz w:val="24"/>
+          <w:szCs w:val="24"/>
+        </w:rPr>
+        <w:t>consistency</w:t>
+      </w:r>
+      <w:proofErr w:type="spellEnd"/>
+      <w:r>
+        <w:rPr>
+          <w:rFonts w:eastAsiaTheme="minorEastAsia"/>
+          <w:sz w:val="24"/>
+          <w:szCs w:val="24"/>
+        </w:rPr>
+        <w:t xml:space="preserve">, nella quale ogni processo </w:t>
       </w:r>
       <m:oMath>
         <m:r>
@@ -5276,7 +7058,43 @@
           <w:sz w:val="24"/>
           <w:szCs w:val="24"/>
         </w:rPr>
-        <w:t>Quindi, un protocollo risolve la collective consistency se è non triviale e in tutte le esecuzioni la sua condizione è soddisfatta.</w:t>
+        <w:t xml:space="preserve">Quindi, un protocollo risolve la </w:t>
+      </w:r>
+      <w:proofErr w:type="spellStart"/>
+      <w:r>
+        <w:rPr>
+          <w:rFonts w:eastAsiaTheme="minorEastAsia"/>
+          <w:sz w:val="24"/>
+          <w:szCs w:val="24"/>
+        </w:rPr>
+        <w:t>collective</w:t>
+      </w:r>
+      <w:proofErr w:type="spellEnd"/>
+      <w:r>
+        <w:rPr>
+          <w:rFonts w:eastAsiaTheme="minorEastAsia"/>
+          <w:sz w:val="24"/>
+          <w:szCs w:val="24"/>
+        </w:rPr>
+        <w:t xml:space="preserve"> </w:t>
+      </w:r>
+      <w:proofErr w:type="spellStart"/>
+      <w:r>
+        <w:rPr>
+          <w:rFonts w:eastAsiaTheme="minorEastAsia"/>
+          <w:sz w:val="24"/>
+          <w:szCs w:val="24"/>
+        </w:rPr>
+        <w:t>consistency</w:t>
+      </w:r>
+      <w:proofErr w:type="spellEnd"/>
+      <w:r>
+        <w:rPr>
+          <w:rFonts w:eastAsiaTheme="minorEastAsia"/>
+          <w:sz w:val="24"/>
+          <w:szCs w:val="24"/>
+        </w:rPr>
+        <w:t xml:space="preserve"> se è non triviale e in tutte le esecuzioni la sua condizione è soddisfatta.</w:t>
       </w:r>
     </w:p>
     <w:p>
@@ -5412,7 +7230,39 @@
           <w:sz w:val="24"/>
           <w:szCs w:val="24"/>
         </w:rPr>
-        <w:t xml:space="preserve">La failure detection, non </w:t>
+        <w:t xml:space="preserve">La </w:t>
+      </w:r>
+      <w:proofErr w:type="spellStart"/>
+      <w:r>
+        <w:rPr>
+          <w:sz w:val="24"/>
+          <w:szCs w:val="24"/>
+        </w:rPr>
+        <w:t>failure</w:t>
+      </w:r>
+      <w:proofErr w:type="spellEnd"/>
+      <w:r>
+        <w:rPr>
+          <w:sz w:val="24"/>
+          <w:szCs w:val="24"/>
+        </w:rPr>
+        <w:t xml:space="preserve"> </w:t>
+      </w:r>
+      <w:proofErr w:type="spellStart"/>
+      <w:r>
+        <w:rPr>
+          <w:sz w:val="24"/>
+          <w:szCs w:val="24"/>
+        </w:rPr>
+        <w:t>detection</w:t>
+      </w:r>
+      <w:proofErr w:type="spellEnd"/>
+      <w:r>
+        <w:rPr>
+          <w:sz w:val="24"/>
+          <w:szCs w:val="24"/>
+        </w:rPr>
+        <w:t xml:space="preserve">, non </w:t>
       </w:r>
       <w:r>
         <w:rPr>
@@ -5615,6 +7465,7 @@
         <w:lastRenderedPageBreak/>
         <w:t xml:space="preserve">Protocollo per </w:t>
       </w:r>
+      <w:proofErr w:type="spellStart"/>
       <w:r>
         <w:rPr>
           <w:b/>
@@ -5622,7 +7473,37 @@
           <w:sz w:val="24"/>
           <w:szCs w:val="24"/>
         </w:rPr>
-        <w:t>collective consistency monotona</w:t>
+        <w:t>collective</w:t>
+      </w:r>
+      <w:proofErr w:type="spellEnd"/>
+      <w:r>
+        <w:rPr>
+          <w:b/>
+          <w:bCs/>
+          <w:sz w:val="24"/>
+          <w:szCs w:val="24"/>
+        </w:rPr>
+        <w:t xml:space="preserve"> </w:t>
+      </w:r>
+      <w:proofErr w:type="spellStart"/>
+      <w:r>
+        <w:rPr>
+          <w:b/>
+          <w:bCs/>
+          <w:sz w:val="24"/>
+          <w:szCs w:val="24"/>
+        </w:rPr>
+        <w:t>consistency</w:t>
+      </w:r>
+      <w:proofErr w:type="spellEnd"/>
+      <w:r>
+        <w:rPr>
+          <w:b/>
+          <w:bCs/>
+          <w:sz w:val="24"/>
+          <w:szCs w:val="24"/>
+        </w:rPr>
+        <w:t xml:space="preserve"> monotona</w:t>
       </w:r>
     </w:p>
     <w:p>
@@ -5662,7 +7543,23 @@
           <w:sz w:val="24"/>
           <w:szCs w:val="24"/>
         </w:rPr>
-        <w:t>Sono presenti sono fallimenti di tipo crash process.</w:t>
+        <w:t xml:space="preserve">Sono presenti sono fallimenti di tipo crash </w:t>
+      </w:r>
+      <w:proofErr w:type="spellStart"/>
+      <w:r>
+        <w:rPr>
+          <w:sz w:val="24"/>
+          <w:szCs w:val="24"/>
+        </w:rPr>
+        <w:t>process</w:t>
+      </w:r>
+      <w:proofErr w:type="spellEnd"/>
+      <w:r>
+        <w:rPr>
+          <w:sz w:val="24"/>
+          <w:szCs w:val="24"/>
+        </w:rPr>
+        <w:t>.</w:t>
       </w:r>
     </w:p>
     <w:p>
@@ -6181,7 +8078,25 @@
           <w:sz w:val="24"/>
           <w:szCs w:val="24"/>
         </w:rPr>
-        <w:t xml:space="preserve"> riguarda un protocollo differente.</w:t>
+        <w:t xml:space="preserve"> r</w:t>
+      </w:r>
+      <w:proofErr w:type="spellStart"/>
+      <w:r>
+        <w:rPr>
+          <w:rFonts w:eastAsiaTheme="minorEastAsia"/>
+          <w:sz w:val="24"/>
+          <w:szCs w:val="24"/>
+        </w:rPr>
+        <w:t>iguarda</w:t>
+      </w:r>
+      <w:proofErr w:type="spellEnd"/>
+      <w:r>
+        <w:rPr>
+          <w:rFonts w:eastAsiaTheme="minorEastAsia"/>
+          <w:sz w:val="24"/>
+          <w:szCs w:val="24"/>
+        </w:rPr>
+        <w:t xml:space="preserve"> un protocollo differente.</w:t>
       </w:r>
     </w:p>
     <w:p>
@@ -6279,7 +8194,25 @@
           <w:sz w:val="24"/>
           <w:szCs w:val="24"/>
         </w:rPr>
-        <w:t>Un’implementazione di tale specifica knowledge based è un algoritmo</w:t>
+        <w:t xml:space="preserve">Un’implementazione di tale specifica knowledge </w:t>
+      </w:r>
+      <w:proofErr w:type="spellStart"/>
+      <w:r>
+        <w:rPr>
+          <w:rFonts w:eastAsiaTheme="minorEastAsia"/>
+          <w:sz w:val="24"/>
+          <w:szCs w:val="24"/>
+        </w:rPr>
+        <w:t>based</w:t>
+      </w:r>
+      <w:proofErr w:type="spellEnd"/>
+      <w:r>
+        <w:rPr>
+          <w:rFonts w:eastAsiaTheme="minorEastAsia"/>
+          <w:sz w:val="24"/>
+          <w:szCs w:val="24"/>
+        </w:rPr>
+        <w:t xml:space="preserve"> è un algoritmo</w:t>
       </w:r>
       <w:r>
         <w:rPr>
@@ -6935,7 +8868,55 @@
           <w:sz w:val="24"/>
           <w:szCs w:val="24"/>
         </w:rPr>
-        <w:t>Qualsiasi implementazione sound e non triviale del Procotollo di CC-Monotona, fornisce una soluzione non triviale al problema della collective consistency monotona.</w:t>
+        <w:t xml:space="preserve">Qualsiasi implementazione sound e non triviale del </w:t>
+      </w:r>
+      <w:proofErr w:type="spellStart"/>
+      <w:r>
+        <w:rPr>
+          <w:sz w:val="24"/>
+          <w:szCs w:val="24"/>
+        </w:rPr>
+        <w:t>Procotollo</w:t>
+      </w:r>
+      <w:proofErr w:type="spellEnd"/>
+      <w:r>
+        <w:rPr>
+          <w:sz w:val="24"/>
+          <w:szCs w:val="24"/>
+        </w:rPr>
+        <w:t xml:space="preserve"> di CC-Monotona, fornisce una soluzione non triviale al problema della </w:t>
+      </w:r>
+      <w:proofErr w:type="spellStart"/>
+      <w:r>
+        <w:rPr>
+          <w:sz w:val="24"/>
+          <w:szCs w:val="24"/>
+        </w:rPr>
+        <w:t>collective</w:t>
+      </w:r>
+      <w:proofErr w:type="spellEnd"/>
+      <w:r>
+        <w:rPr>
+          <w:sz w:val="24"/>
+          <w:szCs w:val="24"/>
+        </w:rPr>
+        <w:t xml:space="preserve"> </w:t>
+      </w:r>
+      <w:proofErr w:type="spellStart"/>
+      <w:r>
+        <w:rPr>
+          <w:sz w:val="24"/>
+          <w:szCs w:val="24"/>
+        </w:rPr>
+        <w:t>consistency</w:t>
+      </w:r>
+      <w:proofErr w:type="spellEnd"/>
+      <w:r>
+        <w:rPr>
+          <w:sz w:val="24"/>
+          <w:szCs w:val="24"/>
+        </w:rPr>
+        <w:t xml:space="preserve"> monotona.</w:t>
       </w:r>
     </w:p>
     <w:p>
@@ -6977,7 +8958,23 @@
           <w:sz w:val="24"/>
           <w:szCs w:val="24"/>
         </w:rPr>
-        <w:t>Il nuovo predicato fornisce un’altra famiglia di implementazioni sound non triviali, del protocollo knowledge based precedente.</w:t>
+        <w:t xml:space="preserve">Il nuovo predicato fornisce un’altra famiglia di implementazioni sound non triviali, del protocollo knowledge </w:t>
+      </w:r>
+      <w:proofErr w:type="spellStart"/>
+      <w:r>
+        <w:rPr>
+          <w:sz w:val="24"/>
+          <w:szCs w:val="24"/>
+        </w:rPr>
+        <w:t>based</w:t>
+      </w:r>
+      <w:proofErr w:type="spellEnd"/>
+      <w:r>
+        <w:rPr>
+          <w:sz w:val="24"/>
+          <w:szCs w:val="24"/>
+        </w:rPr>
+        <w:t xml:space="preserve"> precedente.</w:t>
       </w:r>
     </w:p>
     <w:p>
@@ -7361,7 +9358,71 @@
           <w:sz w:val="24"/>
           <w:szCs w:val="24"/>
         </w:rPr>
-        <w:t xml:space="preserve">Possiamo quindi trasformare un protocollo per collective consistency debole in uno per collective consistency forte, tramite l’aggiunta di un requisito: </w:t>
+        <w:t xml:space="preserve">Possiamo quindi trasformare un protocollo per </w:t>
+      </w:r>
+      <w:proofErr w:type="spellStart"/>
+      <w:r>
+        <w:rPr>
+          <w:sz w:val="24"/>
+          <w:szCs w:val="24"/>
+        </w:rPr>
+        <w:t>collective</w:t>
+      </w:r>
+      <w:proofErr w:type="spellEnd"/>
+      <w:r>
+        <w:rPr>
+          <w:sz w:val="24"/>
+          <w:szCs w:val="24"/>
+        </w:rPr>
+        <w:t xml:space="preserve"> </w:t>
+      </w:r>
+      <w:proofErr w:type="spellStart"/>
+      <w:r>
+        <w:rPr>
+          <w:sz w:val="24"/>
+          <w:szCs w:val="24"/>
+        </w:rPr>
+        <w:t>consistency</w:t>
+      </w:r>
+      <w:proofErr w:type="spellEnd"/>
+      <w:r>
+        <w:rPr>
+          <w:sz w:val="24"/>
+          <w:szCs w:val="24"/>
+        </w:rPr>
+        <w:t xml:space="preserve"> debole in uno per </w:t>
+      </w:r>
+      <w:proofErr w:type="spellStart"/>
+      <w:r>
+        <w:rPr>
+          <w:sz w:val="24"/>
+          <w:szCs w:val="24"/>
+        </w:rPr>
+        <w:t>collective</w:t>
+      </w:r>
+      <w:proofErr w:type="spellEnd"/>
+      <w:r>
+        <w:rPr>
+          <w:sz w:val="24"/>
+          <w:szCs w:val="24"/>
+        </w:rPr>
+        <w:t xml:space="preserve"> </w:t>
+      </w:r>
+      <w:proofErr w:type="spellStart"/>
+      <w:r>
+        <w:rPr>
+          <w:sz w:val="24"/>
+          <w:szCs w:val="24"/>
+        </w:rPr>
+        <w:t>consistency</w:t>
+      </w:r>
+      <w:proofErr w:type="spellEnd"/>
+      <w:r>
+        <w:rPr>
+          <w:sz w:val="24"/>
+          <w:szCs w:val="24"/>
+        </w:rPr>
+        <w:t xml:space="preserve"> forte, tramite l’aggiunta di un requisito: </w:t>
       </w:r>
     </w:p>
     <w:p>
@@ -7396,7 +9457,23 @@
           <w:sz w:val="24"/>
           <w:szCs w:val="24"/>
         </w:rPr>
-        <w:t>Possiamo anche usare il quorum system per superare una debolezza dei protocolli che soddisfano la specifica knowledge-based della versione 1:</w:t>
+        <w:t>Possiamo anche usare il quorum system per superare una debolezza dei protocolli che soddisfano la specifica knowledge-</w:t>
+      </w:r>
+      <w:proofErr w:type="spellStart"/>
+      <w:r>
+        <w:rPr>
+          <w:sz w:val="24"/>
+          <w:szCs w:val="24"/>
+        </w:rPr>
+        <w:t>based</w:t>
+      </w:r>
+      <w:proofErr w:type="spellEnd"/>
+      <w:r>
+        <w:rPr>
+          <w:sz w:val="24"/>
+          <w:szCs w:val="24"/>
+        </w:rPr>
+        <w:t xml:space="preserve"> della versione 1:</w:t>
       </w:r>
     </w:p>
     <w:p>
@@ -7673,7 +9750,43 @@
           <w:sz w:val="24"/>
           <w:szCs w:val="24"/>
         </w:rPr>
-        <w:t>Fornendo quindi una soluzione per il problema della collective consistency forte e monotona.</w:t>
+        <w:t xml:space="preserve">Fornendo quindi una soluzione per il problema della </w:t>
+      </w:r>
+      <w:proofErr w:type="spellStart"/>
+      <w:r>
+        <w:rPr>
+          <w:rFonts w:eastAsiaTheme="minorEastAsia"/>
+          <w:sz w:val="24"/>
+          <w:szCs w:val="24"/>
+        </w:rPr>
+        <w:t>collective</w:t>
+      </w:r>
+      <w:proofErr w:type="spellEnd"/>
+      <w:r>
+        <w:rPr>
+          <w:rFonts w:eastAsiaTheme="minorEastAsia"/>
+          <w:sz w:val="24"/>
+          <w:szCs w:val="24"/>
+        </w:rPr>
+        <w:t xml:space="preserve"> </w:t>
+      </w:r>
+      <w:proofErr w:type="spellStart"/>
+      <w:r>
+        <w:rPr>
+          <w:rFonts w:eastAsiaTheme="minorEastAsia"/>
+          <w:sz w:val="24"/>
+          <w:szCs w:val="24"/>
+        </w:rPr>
+        <w:t>consistency</w:t>
+      </w:r>
+      <w:proofErr w:type="spellEnd"/>
+      <w:r>
+        <w:rPr>
+          <w:rFonts w:eastAsiaTheme="minorEastAsia"/>
+          <w:sz w:val="24"/>
+          <w:szCs w:val="24"/>
+        </w:rPr>
+        <w:t xml:space="preserve"> forte e monotona.</w:t>
       </w:r>
     </w:p>
     <w:p>
@@ -7696,25 +9809,59 @@
           <w:szCs w:val="24"/>
         </w:rPr>
         <w:lastRenderedPageBreak/>
-        <w:t>Un limite inferiore per protocolli di collective consistency</w:t>
-      </w:r>
-    </w:p>
-    <w:p>
-      <w:pPr>
-        <w:rPr>
+        <w:t xml:space="preserve">Un limite inferiore per protocolli di </w:t>
+      </w:r>
+      <w:proofErr w:type="spellStart"/>
+      <w:r>
+        <w:rPr>
+          <w:rFonts w:eastAsiaTheme="minorEastAsia"/>
           <w:b/>
           <w:bCs/>
           <w:sz w:val="24"/>
           <w:szCs w:val="24"/>
         </w:rPr>
-      </w:pPr>
-      <w:r>
-        <w:rPr>
+        <w:t>collective</w:t>
+      </w:r>
+      <w:proofErr w:type="spellEnd"/>
+      <w:r>
+        <w:rPr>
+          <w:rFonts w:eastAsiaTheme="minorEastAsia"/>
           <w:b/>
           <w:bCs/>
           <w:sz w:val="24"/>
           <w:szCs w:val="24"/>
         </w:rPr>
+        <w:t xml:space="preserve"> </w:t>
+      </w:r>
+      <w:proofErr w:type="spellStart"/>
+      <w:r>
+        <w:rPr>
+          <w:rFonts w:eastAsiaTheme="minorEastAsia"/>
+          <w:b/>
+          <w:bCs/>
+          <w:sz w:val="24"/>
+          <w:szCs w:val="24"/>
+        </w:rPr>
+        <w:t>consistency</w:t>
+      </w:r>
+      <w:proofErr w:type="spellEnd"/>
+    </w:p>
+    <w:p>
+      <w:pPr>
+        <w:rPr>
+          <w:b/>
+          <w:bCs/>
+          <w:sz w:val="24"/>
+          <w:szCs w:val="24"/>
+        </w:rPr>
+      </w:pPr>
+      <w:r>
+        <w:rPr>
+          <w:b/>
+          <w:bCs/>
+          <w:sz w:val="24"/>
+          <w:szCs w:val="24"/>
+        </w:rPr>
         <w:t>Introduzione</w:t>
       </w:r>
     </w:p>
@@ -7730,22 +9877,86 @@
           <w:sz w:val="24"/>
           <w:szCs w:val="24"/>
         </w:rPr>
-        <w:t>Non esiste un protocollo di collective consistency che sia in grado di garantire la terminazione non-bloccante di alcun partecipante in presenza di un processo lento o fallito.</w:t>
-      </w:r>
-    </w:p>
-    <w:p>
-      <w:pPr>
-        <w:rPr>
-          <w:sz w:val="24"/>
-          <w:szCs w:val="24"/>
-        </w:rPr>
-      </w:pPr>
-      <w:r>
-        <w:rPr>
-          <w:sz w:val="24"/>
-          <w:szCs w:val="24"/>
-        </w:rPr>
-        <w:t>Infatti, per ogni protocollo di collective consistency possono valere una tra:</w:t>
+        <w:t xml:space="preserve">Non esiste un protocollo di </w:t>
+      </w:r>
+      <w:proofErr w:type="spellStart"/>
+      <w:r>
+        <w:rPr>
+          <w:sz w:val="24"/>
+          <w:szCs w:val="24"/>
+        </w:rPr>
+        <w:t>collective</w:t>
+      </w:r>
+      <w:proofErr w:type="spellEnd"/>
+      <w:r>
+        <w:rPr>
+          <w:sz w:val="24"/>
+          <w:szCs w:val="24"/>
+        </w:rPr>
+        <w:t xml:space="preserve"> </w:t>
+      </w:r>
+      <w:proofErr w:type="spellStart"/>
+      <w:r>
+        <w:rPr>
+          <w:sz w:val="24"/>
+          <w:szCs w:val="24"/>
+        </w:rPr>
+        <w:t>consistency</w:t>
+      </w:r>
+      <w:proofErr w:type="spellEnd"/>
+      <w:r>
+        <w:rPr>
+          <w:sz w:val="24"/>
+          <w:szCs w:val="24"/>
+        </w:rPr>
+        <w:t xml:space="preserve"> che sia in grado di garantire la terminazione non-bloccante di alcun partecipante in presenza di un processo lento o fallito.</w:t>
+      </w:r>
+    </w:p>
+    <w:p>
+      <w:pPr>
+        <w:rPr>
+          <w:sz w:val="24"/>
+          <w:szCs w:val="24"/>
+        </w:rPr>
+      </w:pPr>
+      <w:r>
+        <w:rPr>
+          <w:sz w:val="24"/>
+          <w:szCs w:val="24"/>
+        </w:rPr>
+        <w:t xml:space="preserve">Infatti, per ogni protocollo di </w:t>
+      </w:r>
+      <w:proofErr w:type="spellStart"/>
+      <w:r>
+        <w:rPr>
+          <w:sz w:val="24"/>
+          <w:szCs w:val="24"/>
+        </w:rPr>
+        <w:t>collective</w:t>
+      </w:r>
+      <w:proofErr w:type="spellEnd"/>
+      <w:r>
+        <w:rPr>
+          <w:sz w:val="24"/>
+          <w:szCs w:val="24"/>
+        </w:rPr>
+        <w:t xml:space="preserve"> </w:t>
+      </w:r>
+      <w:proofErr w:type="spellStart"/>
+      <w:r>
+        <w:rPr>
+          <w:sz w:val="24"/>
+          <w:szCs w:val="24"/>
+        </w:rPr>
+        <w:t>consistency</w:t>
+      </w:r>
+      <w:proofErr w:type="spellEnd"/>
+      <w:r>
+        <w:rPr>
+          <w:sz w:val="24"/>
+          <w:szCs w:val="24"/>
+        </w:rPr>
+        <w:t xml:space="preserve"> possono valere una tra:</w:t>
       </w:r>
     </w:p>
     <w:p>
@@ -7866,6 +10077,7 @@
         </w:rPr>
         <w:t xml:space="preserve">Vedi definizioni di </w:t>
       </w:r>
+      <w:proofErr w:type="spellStart"/>
       <w:r>
         <w:rPr>
           <w:sz w:val="24"/>
@@ -7874,6 +10086,7 @@
         </w:rPr>
         <w:t>monoticità</w:t>
       </w:r>
+      <w:proofErr w:type="spellEnd"/>
       <w:r>
         <w:rPr>
           <w:sz w:val="24"/>
@@ -7894,7 +10107,23 @@
           <w:sz w:val="24"/>
           <w:szCs w:val="24"/>
         </w:rPr>
-        <w:t xml:space="preserve"> già descritte, per un’idea dell’environment.</w:t>
+        <w:t xml:space="preserve"> già descritte, per un’idea </w:t>
+      </w:r>
+      <w:proofErr w:type="spellStart"/>
+      <w:r>
+        <w:rPr>
+          <w:sz w:val="24"/>
+          <w:szCs w:val="24"/>
+        </w:rPr>
+        <w:t>dell’environment</w:t>
+      </w:r>
+      <w:proofErr w:type="spellEnd"/>
+      <w:r>
+        <w:rPr>
+          <w:sz w:val="24"/>
+          <w:szCs w:val="24"/>
+        </w:rPr>
+        <w:t>.</w:t>
       </w:r>
     </w:p>
     <w:p>
@@ -8069,13 +10298,41 @@
         </w:rPr>
         <w:t xml:space="preserve">Si dice che un taglio univalente ha </w:t>
       </w:r>
+      <w:proofErr w:type="spellStart"/>
       <w:r>
         <w:rPr>
           <w:sz w:val="24"/>
           <w:szCs w:val="24"/>
           <w:u w:val="single"/>
         </w:rPr>
-        <w:t>projected value 0</w:t>
+        <w:t>projected</w:t>
+      </w:r>
+      <w:proofErr w:type="spellEnd"/>
+      <w:r>
+        <w:rPr>
+          <w:sz w:val="24"/>
+          <w:szCs w:val="24"/>
+          <w:u w:val="single"/>
+        </w:rPr>
+        <w:t xml:space="preserve"> </w:t>
+      </w:r>
+      <w:proofErr w:type="spellStart"/>
+      <w:r>
+        <w:rPr>
+          <w:sz w:val="24"/>
+          <w:szCs w:val="24"/>
+          <w:u w:val="single"/>
+        </w:rPr>
+        <w:t>value</w:t>
+      </w:r>
+      <w:proofErr w:type="spellEnd"/>
+      <w:r>
+        <w:rPr>
+          <w:sz w:val="24"/>
+          <w:szCs w:val="24"/>
+          <w:u w:val="single"/>
+        </w:rPr>
+        <w:t xml:space="preserve"> 0</w:t>
       </w:r>
       <w:r>
         <w:rPr>
@@ -8104,13 +10361,41 @@
         </w:rPr>
         <w:t xml:space="preserve">Altrimenti si dice che ha </w:t>
       </w:r>
+      <w:proofErr w:type="spellStart"/>
       <w:r>
         <w:rPr>
           <w:sz w:val="24"/>
           <w:szCs w:val="24"/>
           <w:u w:val="single"/>
         </w:rPr>
-        <w:t>projected value 1</w:t>
+        <w:t>projected</w:t>
+      </w:r>
+      <w:proofErr w:type="spellEnd"/>
+      <w:r>
+        <w:rPr>
+          <w:sz w:val="24"/>
+          <w:szCs w:val="24"/>
+          <w:u w:val="single"/>
+        </w:rPr>
+        <w:t xml:space="preserve"> </w:t>
+      </w:r>
+      <w:proofErr w:type="spellStart"/>
+      <w:r>
+        <w:rPr>
+          <w:sz w:val="24"/>
+          <w:szCs w:val="24"/>
+          <w:u w:val="single"/>
+        </w:rPr>
+        <w:t>value</w:t>
+      </w:r>
+      <w:proofErr w:type="spellEnd"/>
+      <w:r>
+        <w:rPr>
+          <w:sz w:val="24"/>
+          <w:szCs w:val="24"/>
+          <w:u w:val="single"/>
+        </w:rPr>
+        <w:t xml:space="preserve"> 1</w:t>
       </w:r>
       <w:r>
         <w:rPr>
@@ -8153,6 +10438,7 @@
         </w:rPr>
         <w:t xml:space="preserve"> è </w:t>
       </w:r>
+      <w:proofErr w:type="spellStart"/>
       <w:r>
         <w:rPr>
           <w:rFonts w:eastAsiaTheme="minorEastAsia"/>
@@ -8162,6 +10448,7 @@
         </w:rPr>
         <w:t>nullavalente</w:t>
       </w:r>
+      <w:proofErr w:type="spellEnd"/>
       <w:r>
         <w:rPr>
           <w:rFonts w:eastAsiaTheme="minorEastAsia"/>
@@ -8380,7 +10667,25 @@
           <w:sz w:val="24"/>
           <w:szCs w:val="24"/>
         </w:rPr>
-        <w:t>, se è multivalente o nullavalente.</w:t>
+        <w:t xml:space="preserve">, se è multivalente o </w:t>
+      </w:r>
+      <w:proofErr w:type="spellStart"/>
+      <w:r>
+        <w:rPr>
+          <w:rFonts w:eastAsiaTheme="minorEastAsia"/>
+          <w:sz w:val="24"/>
+          <w:szCs w:val="24"/>
+        </w:rPr>
+        <w:t>nullavalente</w:t>
+      </w:r>
+      <w:proofErr w:type="spellEnd"/>
+      <w:r>
+        <w:rPr>
+          <w:rFonts w:eastAsiaTheme="minorEastAsia"/>
+          <w:sz w:val="24"/>
+          <w:szCs w:val="24"/>
+        </w:rPr>
+        <w:t>.</w:t>
       </w:r>
     </w:p>
     <w:p>
@@ -10354,6 +12659,7 @@
     <w:p>
       <w:pPr>
         <w:rPr>
+          <w:rFonts w:eastAsiaTheme="minorEastAsia"/>
           <w:sz w:val="24"/>
           <w:szCs w:val="24"/>
         </w:rPr>
@@ -10544,6 +12850,206 @@
           <w:szCs w:val="24"/>
         </w:rPr>
         <w:t>. In aggiunta, questi tagli non decidi formano una catena di contenimento.</w:t>
+      </w:r>
+    </w:p>
+    <w:p>
+      <w:pPr>
+        <w:rPr>
+          <w:rFonts w:eastAsiaTheme="minorEastAsia"/>
+          <w:sz w:val="24"/>
+          <w:szCs w:val="24"/>
+        </w:rPr>
+      </w:pPr>
+    </w:p>
+    <w:p>
+      <w:pPr>
+        <w:jc w:val="center"/>
+        <w:rPr>
+          <w:rFonts w:eastAsiaTheme="minorEastAsia"/>
+          <w:b/>
+          <w:bCs/>
+          <w:sz w:val="24"/>
+          <w:szCs w:val="24"/>
+        </w:rPr>
+      </w:pPr>
+      <w:r>
+        <w:rPr>
+          <w:rFonts w:eastAsiaTheme="minorEastAsia"/>
+          <w:b/>
+          <w:bCs/>
+          <w:sz w:val="24"/>
+          <w:szCs w:val="24"/>
+        </w:rPr>
+        <w:t>Differenze riscontrate tra i 2 lavori</w:t>
+      </w:r>
+    </w:p>
+    <w:p>
+      <w:pPr>
+        <w:pStyle w:val="Paragrafoelenco"/>
+        <w:numPr>
+          <w:ilvl w:val="0"/>
+          <w:numId w:val="7"/>
+        </w:numPr>
+        <w:rPr>
+          <w:sz w:val="24"/>
+          <w:szCs w:val="24"/>
+        </w:rPr>
+      </w:pPr>
+      <w:proofErr w:type="spellStart"/>
+      <w:r>
+        <w:rPr>
+          <w:sz w:val="24"/>
+          <w:szCs w:val="24"/>
+        </w:rPr>
+        <w:t>Paxon</w:t>
+      </w:r>
+      <w:proofErr w:type="spellEnd"/>
+      <w:r>
+        <w:rPr>
+          <w:sz w:val="24"/>
+          <w:szCs w:val="24"/>
+        </w:rPr>
+        <w:t xml:space="preserve"> si concentra su un’attiva comunicazione tra i soggetti del sistema (per evitare errori), mentre </w:t>
+      </w:r>
+      <w:proofErr w:type="spellStart"/>
+      <w:r>
+        <w:rPr>
+          <w:sz w:val="24"/>
+          <w:szCs w:val="24"/>
+        </w:rPr>
+        <w:t>Dwork</w:t>
+      </w:r>
+      <w:proofErr w:type="spellEnd"/>
+      <w:r>
+        <w:rPr>
+          <w:sz w:val="24"/>
+          <w:szCs w:val="24"/>
+        </w:rPr>
+        <w:t xml:space="preserve"> dà per assunto che gli errori avvengano e si concentra sull’avvisare tutti che questi errori sono avvenuti (e dove magari).</w:t>
+      </w:r>
+    </w:p>
+    <w:p>
+      <w:pPr>
+        <w:pStyle w:val="Paragrafoelenco"/>
+        <w:numPr>
+          <w:ilvl w:val="0"/>
+          <w:numId w:val="7"/>
+        </w:numPr>
+        <w:rPr>
+          <w:sz w:val="24"/>
+          <w:szCs w:val="24"/>
+        </w:rPr>
+      </w:pPr>
+      <w:proofErr w:type="spellStart"/>
+      <w:r>
+        <w:rPr>
+          <w:sz w:val="24"/>
+          <w:szCs w:val="24"/>
+        </w:rPr>
+        <w:t>Dwork</w:t>
+      </w:r>
+      <w:proofErr w:type="spellEnd"/>
+      <w:r>
+        <w:rPr>
+          <w:sz w:val="24"/>
+          <w:szCs w:val="24"/>
+        </w:rPr>
+        <w:t xml:space="preserve"> dà inoltre grande importanza alle </w:t>
+      </w:r>
+      <w:r>
+        <w:rPr>
+          <w:sz w:val="24"/>
+          <w:szCs w:val="24"/>
+          <w:u w:val="single"/>
+        </w:rPr>
+        <w:t>visioni</w:t>
+      </w:r>
+      <w:r>
+        <w:rPr>
+          <w:sz w:val="24"/>
+          <w:szCs w:val="24"/>
+        </w:rPr>
+        <w:t xml:space="preserve"> che un processo ha del sistema, ovvero a chi è attivo e fa bene il suo lavoro, in contrapposizione a chi ha causato errori e verrà quindi ignorato.</w:t>
+      </w:r>
+      <w:r>
+        <w:rPr>
+          <w:sz w:val="24"/>
+          <w:szCs w:val="24"/>
+        </w:rPr>
+        <w:t xml:space="preserve"> Quindi qui la </w:t>
+      </w:r>
+      <w:proofErr w:type="spellStart"/>
+      <w:r>
+        <w:rPr>
+          <w:sz w:val="24"/>
+          <w:szCs w:val="24"/>
+        </w:rPr>
+        <w:t>consistency</w:t>
+      </w:r>
+      <w:proofErr w:type="spellEnd"/>
+      <w:r>
+        <w:rPr>
+          <w:sz w:val="24"/>
+          <w:szCs w:val="24"/>
+        </w:rPr>
+        <w:t xml:space="preserve"> si trova tra le visioni dei vari processi.</w:t>
+      </w:r>
+    </w:p>
+    <w:p>
+      <w:pPr>
+        <w:pStyle w:val="Paragrafoelenco"/>
+        <w:rPr>
+          <w:sz w:val="24"/>
+          <w:szCs w:val="24"/>
+        </w:rPr>
+      </w:pPr>
+    </w:p>
+    <w:p>
+      <w:pPr>
+        <w:pStyle w:val="Paragrafoelenco"/>
+        <w:rPr>
+          <w:sz w:val="24"/>
+          <w:szCs w:val="24"/>
+        </w:rPr>
+      </w:pPr>
+    </w:p>
+    <w:p>
+      <w:pPr>
+        <w:rPr>
+          <w:i/>
+          <w:iCs/>
+          <w:sz w:val="24"/>
+          <w:szCs w:val="24"/>
+        </w:rPr>
+      </w:pPr>
+      <w:r>
+        <w:rPr>
+          <w:i/>
+          <w:iCs/>
+          <w:sz w:val="24"/>
+          <w:szCs w:val="24"/>
+        </w:rPr>
+        <w:t xml:space="preserve">Da capire meglio il discorso dei tagli alla fine di </w:t>
+      </w:r>
+      <w:proofErr w:type="spellStart"/>
+      <w:r>
+        <w:rPr>
+          <w:i/>
+          <w:iCs/>
+          <w:sz w:val="24"/>
+          <w:szCs w:val="24"/>
+        </w:rPr>
+        <w:t>Dwork</w:t>
+      </w:r>
+      <w:proofErr w:type="spellEnd"/>
+      <w:r>
+        <w:rPr>
+          <w:i/>
+          <w:iCs/>
+          <w:sz w:val="24"/>
+          <w:szCs w:val="24"/>
+        </w:rPr>
+        <w:t>.</w:t>
       </w:r>
     </w:p>
     <w:sectPr>

</xml_diff>

<commit_message>
Aggiunta una breve valutazione di C# vs Ada, e una guida (che dovrebbe essere) semplice per imparare Ada
</commit_message>
<xml_diff>
--- a/docs/Appunti studio Paxos vs Dwork.docx
+++ b/docs/Appunti studio Paxos vs Dwork.docx
@@ -155,7 +155,23 @@
           <w:sz w:val="24"/>
           <w:szCs w:val="24"/>
         </w:rPr>
-        <w:t>Ci sono 3 ruoli, che possono essere assunti da “agenti”:</w:t>
+        <w:t xml:space="preserve">Ci sono </w:t>
+      </w:r>
+      <w:proofErr w:type="gramStart"/>
+      <w:r>
+        <w:rPr>
+          <w:sz w:val="24"/>
+          <w:szCs w:val="24"/>
+        </w:rPr>
+        <w:t>3</w:t>
+      </w:r>
+      <w:proofErr w:type="gramEnd"/>
+      <w:r>
+        <w:rPr>
+          <w:sz w:val="24"/>
+          <w:szCs w:val="24"/>
+        </w:rPr>
+        <w:t xml:space="preserve"> ruoli, che possono essere assunti da “agenti”:</w:t>
       </w:r>
     </w:p>
     <w:p>
@@ -466,8 +482,19 @@
           <w:szCs w:val="24"/>
           <w:u w:val="single"/>
         </w:rPr>
-        <w:t>Requisito 2a</w:t>
-      </w:r>
+        <w:t xml:space="preserve">Requisito </w:t>
+      </w:r>
+      <w:proofErr w:type="gramStart"/>
+      <w:r>
+        <w:rPr>
+          <w:rFonts w:eastAsiaTheme="minorEastAsia"/>
+          <w:sz w:val="24"/>
+          <w:szCs w:val="24"/>
+          <w:u w:val="single"/>
+        </w:rPr>
+        <w:t>2a</w:t>
+      </w:r>
+      <w:proofErr w:type="gramEnd"/>
       <w:r>
         <w:rPr>
           <w:rFonts w:eastAsiaTheme="minorEastAsia"/>
@@ -668,7 +695,25 @@
           <w:sz w:val="24"/>
           <w:szCs w:val="24"/>
         </w:rPr>
-        <w:t xml:space="preserve"> ed identificativo </w:t>
+        <w:t xml:space="preserve"> </w:t>
+      </w:r>
+      <w:proofErr w:type="gramStart"/>
+      <w:r>
+        <w:rPr>
+          <w:rFonts w:eastAsiaTheme="minorEastAsia"/>
+          <w:sz w:val="24"/>
+          <w:szCs w:val="24"/>
+        </w:rPr>
+        <w:t>ed</w:t>
+      </w:r>
+      <w:proofErr w:type="gramEnd"/>
+      <w:r>
+        <w:rPr>
+          <w:rFonts w:eastAsiaTheme="minorEastAsia"/>
+          <w:sz w:val="24"/>
+          <w:szCs w:val="24"/>
+        </w:rPr>
+        <w:t xml:space="preserve"> identificativo </w:t>
       </w:r>
       <m:oMath>
         <m:r>
@@ -704,9 +749,17 @@
           <w:sz w:val="24"/>
           <w:szCs w:val="24"/>
         </w:rPr>
-        <w:t xml:space="preserve"> composto da una maggioranza di accept</w:t>
-      </w:r>
-      <w:proofErr w:type="spellStart"/>
+        <w:t xml:space="preserve"> composto da una maggioranza di </w:t>
+      </w:r>
+      <w:proofErr w:type="spellStart"/>
+      <w:r>
+        <w:rPr>
+          <w:rFonts w:eastAsiaTheme="minorEastAsia"/>
+          <w:sz w:val="24"/>
+          <w:szCs w:val="24"/>
+        </w:rPr>
+        <w:t>accept</w:t>
+      </w:r>
       <w:r>
         <w:rPr>
           <w:rFonts w:eastAsiaTheme="minorEastAsia"/>
@@ -851,9 +904,17 @@
           <w:sz w:val="24"/>
           <w:szCs w:val="24"/>
         </w:rPr>
-        <w:t>, prese tra quelle accettate dagli accept</w:t>
-      </w:r>
-      <w:proofErr w:type="spellStart"/>
+        <w:t xml:space="preserve">, prese tra quelle accettate dagli </w:t>
+      </w:r>
+      <w:proofErr w:type="spellStart"/>
+      <w:r>
+        <w:rPr>
+          <w:rFonts w:eastAsiaTheme="minorEastAsia"/>
+          <w:sz w:val="24"/>
+          <w:szCs w:val="24"/>
+        </w:rPr>
+        <w:t>accept</w:t>
+      </w:r>
       <w:r>
         <w:rPr>
           <w:rFonts w:eastAsiaTheme="minorEastAsia"/>
@@ -1571,7 +1632,23 @@
           <w:sz w:val="24"/>
           <w:szCs w:val="24"/>
         </w:rPr>
-        <w:t>, si ottiene l’algoritmo seguente, composto da 2 fasi:</w:t>
+        <w:t xml:space="preserve">, si ottiene l’algoritmo seguente, composto da </w:t>
+      </w:r>
+      <w:proofErr w:type="gramStart"/>
+      <w:r>
+        <w:rPr>
+          <w:sz w:val="24"/>
+          <w:szCs w:val="24"/>
+        </w:rPr>
+        <w:t>2</w:t>
+      </w:r>
+      <w:proofErr w:type="gramEnd"/>
+      <w:r>
+        <w:rPr>
+          <w:sz w:val="24"/>
+          <w:szCs w:val="24"/>
+        </w:rPr>
+        <w:t xml:space="preserve"> fasi:</w:t>
       </w:r>
     </w:p>
     <w:p>
@@ -1945,7 +2022,25 @@
           <w:sz w:val="24"/>
           <w:szCs w:val="24"/>
         </w:rPr>
-        <w:t>) da una maggioranza di acceptors, allora invia un’</w:t>
+        <w:t xml:space="preserve">) da una maggioranza di </w:t>
+      </w:r>
+      <w:proofErr w:type="spellStart"/>
+      <w:r>
+        <w:rPr>
+          <w:rFonts w:eastAsiaTheme="minorEastAsia"/>
+          <w:sz w:val="24"/>
+          <w:szCs w:val="24"/>
+        </w:rPr>
+        <w:t>acceptors</w:t>
+      </w:r>
+      <w:proofErr w:type="spellEnd"/>
+      <w:r>
+        <w:rPr>
+          <w:rFonts w:eastAsiaTheme="minorEastAsia"/>
+          <w:sz w:val="24"/>
+          <w:szCs w:val="24"/>
+        </w:rPr>
+        <w:t>, allora invia un’</w:t>
       </w:r>
       <w:proofErr w:type="spellStart"/>
       <w:r>
@@ -2670,7 +2765,23 @@
           <w:sz w:val="24"/>
           <w:szCs w:val="24"/>
         </w:rPr>
-        <w:t>L’algoritmo prevede un network di processi che svolgano tutti e 3 i ruoli precedentemente descritti.</w:t>
+        <w:t xml:space="preserve">L’algoritmo prevede un network di processi che svolgano tutti e </w:t>
+      </w:r>
+      <w:proofErr w:type="gramStart"/>
+      <w:r>
+        <w:rPr>
+          <w:sz w:val="24"/>
+          <w:szCs w:val="24"/>
+        </w:rPr>
+        <w:t>3</w:t>
+      </w:r>
+      <w:proofErr w:type="gramEnd"/>
+      <w:r>
+        <w:rPr>
+          <w:sz w:val="24"/>
+          <w:szCs w:val="24"/>
+        </w:rPr>
+        <w:t xml:space="preserve"> i ruoli precedentemente descritti.</w:t>
       </w:r>
     </w:p>
     <w:p>
@@ -2814,7 +2925,23 @@
           <w:sz w:val="24"/>
           <w:szCs w:val="24"/>
         </w:rPr>
-        <w:t>È necessario descrivere un meccanismo che garantisca che non vi siano 2 proposte presentate con lo stesso identificativo.</w:t>
+        <w:t xml:space="preserve">È necessario descrivere un meccanismo che garantisca che non vi siano </w:t>
+      </w:r>
+      <w:proofErr w:type="gramStart"/>
+      <w:r>
+        <w:rPr>
+          <w:sz w:val="24"/>
+          <w:szCs w:val="24"/>
+        </w:rPr>
+        <w:t>2</w:t>
+      </w:r>
+      <w:proofErr w:type="gramEnd"/>
+      <w:r>
+        <w:rPr>
+          <w:sz w:val="24"/>
+          <w:szCs w:val="24"/>
+        </w:rPr>
+        <w:t xml:space="preserve"> proposte presentate con lo stesso identificativo.</w:t>
       </w:r>
     </w:p>
     <w:p>
@@ -3237,7 +3364,23 @@
           <w:sz w:val="24"/>
           <w:szCs w:val="24"/>
         </w:rPr>
-        <w:t xml:space="preserve"> a tre fasi. Entrambi, infatti, utilizzano uno scambio di 5 messaggi tra coordinatori e gli altri membri del quorum:</w:t>
+        <w:t xml:space="preserve"> a tre fasi. Entrambi, infatti, utilizzano uno scambio di </w:t>
+      </w:r>
+      <w:proofErr w:type="gramStart"/>
+      <w:r>
+        <w:rPr>
+          <w:sz w:val="24"/>
+          <w:szCs w:val="24"/>
+        </w:rPr>
+        <w:t>5</w:t>
+      </w:r>
+      <w:proofErr w:type="gramEnd"/>
+      <w:r>
+        <w:rPr>
+          <w:sz w:val="24"/>
+          <w:szCs w:val="24"/>
+        </w:rPr>
+        <w:t xml:space="preserve"> messaggi tra coordinatori e gli altri membri del quorum:</w:t>
       </w:r>
     </w:p>
     <w:p>
@@ -3501,7 +3644,23 @@
           <w:sz w:val="24"/>
           <w:szCs w:val="24"/>
         </w:rPr>
-        <w:t xml:space="preserve"> è che il decreto non viene inviato fino alla fase 2. Questo consente al protocollo parlamentare corrispondente di eseguire la prima fase solo una volta per tutti i decreti, quindi è sufficiente lo scambio di soli 3 messaggi per decreto.</w:t>
+        <w:t xml:space="preserve"> è che il decreto non viene inviato fino alla fase 2. Questo consente al protocollo parlamentare corrispondente di eseguire la prima fase solo una volta per tutti i decreti, quindi è sufficiente lo scambio di soli </w:t>
+      </w:r>
+      <w:proofErr w:type="gramStart"/>
+      <w:r>
+        <w:rPr>
+          <w:sz w:val="24"/>
+          <w:szCs w:val="24"/>
+        </w:rPr>
+        <w:t>3</w:t>
+      </w:r>
+      <w:proofErr w:type="gramEnd"/>
+      <w:r>
+        <w:rPr>
+          <w:sz w:val="24"/>
+          <w:szCs w:val="24"/>
+        </w:rPr>
+        <w:t xml:space="preserve"> messaggi per decreto.</w:t>
       </w:r>
     </w:p>
     <w:p>
@@ -4722,7 +4881,23 @@
           <w:sz w:val="24"/>
           <w:szCs w:val="24"/>
         </w:rPr>
-        <w:t xml:space="preserve">In particolare, tale protocollo, garantisce che 2 processi </w:t>
+        <w:t xml:space="preserve">In particolare, tale protocollo, garantisce che </w:t>
+      </w:r>
+      <w:proofErr w:type="gramStart"/>
+      <w:r>
+        <w:rPr>
+          <w:sz w:val="24"/>
+          <w:szCs w:val="24"/>
+        </w:rPr>
+        <w:t>2</w:t>
+      </w:r>
+      <w:proofErr w:type="gramEnd"/>
+      <w:r>
+        <w:rPr>
+          <w:sz w:val="24"/>
+          <w:szCs w:val="24"/>
+        </w:rPr>
+        <w:t xml:space="preserve"> processi </w:t>
       </w:r>
       <w:r>
         <w:rPr>
@@ -5232,7 +5407,23 @@
           <w:sz w:val="24"/>
           <w:szCs w:val="24"/>
         </w:rPr>
-        <w:t xml:space="preserve"> consente a 2 processi in ritorno, </w:t>
+        <w:t xml:space="preserve"> consente a </w:t>
+      </w:r>
+      <w:proofErr w:type="gramStart"/>
+      <w:r>
+        <w:rPr>
+          <w:sz w:val="24"/>
+          <w:szCs w:val="24"/>
+        </w:rPr>
+        <w:t>2</w:t>
+      </w:r>
+      <w:proofErr w:type="gramEnd"/>
+      <w:r>
+        <w:rPr>
+          <w:sz w:val="24"/>
+          <w:szCs w:val="24"/>
+        </w:rPr>
+        <w:t xml:space="preserve"> processi in ritorno, </w:t>
       </w:r>
       <m:oMath>
         <m:r>
@@ -8078,25 +8269,7 @@
           <w:sz w:val="24"/>
           <w:szCs w:val="24"/>
         </w:rPr>
-        <w:t xml:space="preserve"> r</w:t>
-      </w:r>
-      <w:proofErr w:type="spellStart"/>
-      <w:r>
-        <w:rPr>
-          <w:rFonts w:eastAsiaTheme="minorEastAsia"/>
-          <w:sz w:val="24"/>
-          <w:szCs w:val="24"/>
-        </w:rPr>
-        <w:t>iguarda</w:t>
-      </w:r>
-      <w:proofErr w:type="spellEnd"/>
-      <w:r>
-        <w:rPr>
-          <w:rFonts w:eastAsiaTheme="minorEastAsia"/>
-          <w:sz w:val="24"/>
-          <w:szCs w:val="24"/>
-        </w:rPr>
-        <w:t xml:space="preserve"> un protocollo differente.</w:t>
+        <w:t xml:space="preserve"> riguarda un protocollo differente.</w:t>
       </w:r>
     </w:p>
     <w:p>
@@ -8678,7 +8851,27 @@
           <w:sz w:val="24"/>
           <w:szCs w:val="24"/>
         </w:rPr>
-        <w:t xml:space="preserve"> è non-vuoto e dopo un certo numero di iterazioni </w:t>
+        <w:t xml:space="preserve"> è non-vuoto </w:t>
+      </w:r>
+      <w:proofErr w:type="gramStart"/>
+      <w:r>
+        <w:rPr>
+          <w:rFonts w:eastAsiaTheme="minorEastAsia"/>
+          <w:iCs/>
+          <w:sz w:val="24"/>
+          <w:szCs w:val="24"/>
+        </w:rPr>
+        <w:t>e</w:t>
+      </w:r>
+      <w:proofErr w:type="gramEnd"/>
+      <w:r>
+        <w:rPr>
+          <w:rFonts w:eastAsiaTheme="minorEastAsia"/>
+          <w:iCs/>
+          <w:sz w:val="24"/>
+          <w:szCs w:val="24"/>
+        </w:rPr>
+        <w:t xml:space="preserve"> dopo un certo numero di iterazioni </w:t>
       </w:r>
       <m:oMath>
         <m:r>
@@ -13050,6 +13243,587 @@
           <w:szCs w:val="24"/>
         </w:rPr>
         <w:t>.</w:t>
+      </w:r>
+    </w:p>
+    <w:p>
+      <w:pPr>
+        <w:rPr>
+          <w:i/>
+          <w:iCs/>
+          <w:sz w:val="24"/>
+          <w:szCs w:val="24"/>
+        </w:rPr>
+      </w:pPr>
+    </w:p>
+    <w:p>
+      <w:pPr>
+        <w:jc w:val="center"/>
+        <w:rPr>
+          <w:b/>
+          <w:bCs/>
+          <w:sz w:val="24"/>
+          <w:szCs w:val="24"/>
+        </w:rPr>
+      </w:pPr>
+      <w:r>
+        <w:rPr>
+          <w:b/>
+          <w:bCs/>
+          <w:sz w:val="24"/>
+          <w:szCs w:val="24"/>
+        </w:rPr>
+        <w:t>Valutazione dei linguaggi C# vs Ada</w:t>
+      </w:r>
+    </w:p>
+    <w:p>
+      <w:pPr>
+        <w:rPr>
+          <w:b/>
+          <w:bCs/>
+          <w:sz w:val="24"/>
+          <w:szCs w:val="24"/>
+        </w:rPr>
+      </w:pPr>
+      <w:r>
+        <w:rPr>
+          <w:b/>
+          <w:bCs/>
+          <w:sz w:val="24"/>
+          <w:szCs w:val="24"/>
+        </w:rPr>
+        <w:t>Aspetti positivi di C#</w:t>
+      </w:r>
+    </w:p>
+    <w:p>
+      <w:pPr>
+        <w:pStyle w:val="Paragrafoelenco"/>
+        <w:numPr>
+          <w:ilvl w:val="0"/>
+          <w:numId w:val="7"/>
+        </w:numPr>
+        <w:rPr>
+          <w:sz w:val="24"/>
+          <w:szCs w:val="24"/>
+        </w:rPr>
+      </w:pPr>
+      <w:r>
+        <w:rPr>
+          <w:sz w:val="24"/>
+          <w:szCs w:val="24"/>
+        </w:rPr>
+        <w:t>Linguaggio orientato agli oggetti</w:t>
+      </w:r>
+      <w:r>
+        <w:rPr>
+          <w:sz w:val="24"/>
+          <w:szCs w:val="24"/>
+        </w:rPr>
+        <w:t xml:space="preserve"> C-style</w:t>
+      </w:r>
+      <w:r>
+        <w:rPr>
+          <w:sz w:val="24"/>
+          <w:szCs w:val="24"/>
+        </w:rPr>
+        <w:t>, molto simile a quelli già utilizzati, quindi rapido da imparare. Soprattutto per me (Alessandro) che ho avuto occasione di utilizzarlo moltissimo in stage.</w:t>
+      </w:r>
+    </w:p>
+    <w:p>
+      <w:pPr>
+        <w:pStyle w:val="Paragrafoelenco"/>
+        <w:numPr>
+          <w:ilvl w:val="0"/>
+          <w:numId w:val="7"/>
+        </w:numPr>
+        <w:rPr>
+          <w:sz w:val="24"/>
+          <w:szCs w:val="24"/>
+        </w:rPr>
+      </w:pPr>
+      <w:r>
+        <w:rPr>
+          <w:sz w:val="24"/>
+          <w:szCs w:val="24"/>
+        </w:rPr>
+        <w:t xml:space="preserve">Garbage </w:t>
+      </w:r>
+      <w:proofErr w:type="spellStart"/>
+      <w:r>
+        <w:rPr>
+          <w:sz w:val="24"/>
+          <w:szCs w:val="24"/>
+        </w:rPr>
+        <w:t>Collector</w:t>
+      </w:r>
+      <w:proofErr w:type="spellEnd"/>
+      <w:r>
+        <w:rPr>
+          <w:sz w:val="24"/>
+          <w:szCs w:val="24"/>
+        </w:rPr>
+        <w:t xml:space="preserve"> </w:t>
+      </w:r>
+      <w:r>
+        <w:rPr>
+          <mc:AlternateContent>
+            <mc:Choice Requires="w16se"/>
+            <mc:Fallback>
+              <w:rFonts w:ascii="Segoe UI Emoji" w:eastAsia="Segoe UI Emoji" w:hAnsi="Segoe UI Emoji" w:cs="Segoe UI Emoji"/>
+            </mc:Fallback>
+          </mc:AlternateContent>
+          <w:sz w:val="24"/>
+          <w:szCs w:val="24"/>
+        </w:rPr>
+        <mc:AlternateContent>
+          <mc:Choice Requires="w16se">
+            <w16se:symEx w16se:font="Segoe UI Emoji" w16se:char="1F60A"/>
+          </mc:Choice>
+          <mc:Fallback>
+            <w:t>😊</w:t>
+          </mc:Fallback>
+        </mc:AlternateContent>
+      </w:r>
+    </w:p>
+    <w:p>
+      <w:pPr>
+        <w:pStyle w:val="Paragrafoelenco"/>
+        <w:numPr>
+          <w:ilvl w:val="0"/>
+          <w:numId w:val="7"/>
+        </w:numPr>
+        <w:rPr>
+          <w:sz w:val="24"/>
+          <w:szCs w:val="24"/>
+        </w:rPr>
+      </w:pPr>
+      <w:r>
+        <w:rPr>
+          <w:sz w:val="24"/>
+          <w:szCs w:val="24"/>
+        </w:rPr>
+        <w:t xml:space="preserve">Più adatto in generale per lo sviluppo (suite di test, debugging(?), profiling, </w:t>
+      </w:r>
+      <w:proofErr w:type="spellStart"/>
+      <w:r>
+        <w:rPr>
+          <w:sz w:val="24"/>
+          <w:szCs w:val="24"/>
+        </w:rPr>
+        <w:t>memory</w:t>
+      </w:r>
+      <w:proofErr w:type="spellEnd"/>
+      <w:r>
+        <w:rPr>
+          <w:sz w:val="24"/>
+          <w:szCs w:val="24"/>
+        </w:rPr>
+        <w:t xml:space="preserve"> management).</w:t>
+      </w:r>
+    </w:p>
+    <w:p>
+      <w:pPr>
+        <w:rPr>
+          <w:b/>
+          <w:bCs/>
+          <w:sz w:val="24"/>
+          <w:szCs w:val="24"/>
+        </w:rPr>
+      </w:pPr>
+      <w:r>
+        <w:rPr>
+          <w:b/>
+          <w:bCs/>
+          <w:sz w:val="24"/>
+          <w:szCs w:val="24"/>
+        </w:rPr>
+        <w:t>Aspetti negativi di C#</w:t>
+      </w:r>
+    </w:p>
+    <w:p>
+      <w:pPr>
+        <w:pStyle w:val="Paragrafoelenco"/>
+        <w:numPr>
+          <w:ilvl w:val="0"/>
+          <w:numId w:val="7"/>
+        </w:numPr>
+        <w:rPr>
+          <w:sz w:val="24"/>
+          <w:szCs w:val="24"/>
+        </w:rPr>
+      </w:pPr>
+      <w:r>
+        <w:rPr>
+          <w:sz w:val="24"/>
+          <w:szCs w:val="24"/>
+        </w:rPr>
+        <w:t>Non nativamente pensato per distribuzione e concorrenza. Durante lo stage io (Alessandro) ho dovuto implementare package specifici per integrare la concorrenza senza generare eccezioni.</w:t>
+      </w:r>
+    </w:p>
+    <w:p>
+      <w:pPr>
+        <w:pStyle w:val="Paragrafoelenco"/>
+        <w:numPr>
+          <w:ilvl w:val="0"/>
+          <w:numId w:val="7"/>
+        </w:numPr>
+        <w:rPr>
+          <w:sz w:val="24"/>
+          <w:szCs w:val="24"/>
+        </w:rPr>
+      </w:pPr>
+      <w:r>
+        <w:rPr>
+          <w:sz w:val="24"/>
+          <w:szCs w:val="24"/>
+        </w:rPr>
+        <w:t>C# implica essere legati allo sviluppo di applicazioni in .NET (</w:t>
+      </w:r>
+      <w:r>
+        <w:rPr>
+          <w:sz w:val="24"/>
+          <w:szCs w:val="24"/>
+        </w:rPr>
+        <w:t>aiuto).</w:t>
+      </w:r>
+    </w:p>
+    <w:p>
+      <w:pPr>
+        <w:pStyle w:val="Paragrafoelenco"/>
+        <w:rPr>
+          <w:sz w:val="24"/>
+          <w:szCs w:val="24"/>
+        </w:rPr>
+      </w:pPr>
+    </w:p>
+    <w:p>
+      <w:pPr>
+        <w:rPr>
+          <w:b/>
+          <w:bCs/>
+          <w:sz w:val="24"/>
+          <w:szCs w:val="24"/>
+        </w:rPr>
+      </w:pPr>
+      <w:r>
+        <w:rPr>
+          <w:b/>
+          <w:bCs/>
+          <w:sz w:val="24"/>
+          <w:szCs w:val="24"/>
+        </w:rPr>
+        <w:t>Aspetti positivi Ada</w:t>
+      </w:r>
+    </w:p>
+    <w:p>
+      <w:pPr>
+        <w:pStyle w:val="Paragrafoelenco"/>
+        <w:numPr>
+          <w:ilvl w:val="0"/>
+          <w:numId w:val="7"/>
+        </w:numPr>
+        <w:rPr>
+          <w:sz w:val="24"/>
+          <w:szCs w:val="24"/>
+        </w:rPr>
+      </w:pPr>
+      <w:r>
+        <w:rPr>
+          <w:sz w:val="24"/>
+          <w:szCs w:val="24"/>
+        </w:rPr>
+        <w:t>Utilizzato e proposto da Tullio, sono quindi presenti numerose proposte e descrizioni da lui fornite per il corso.</w:t>
+      </w:r>
+    </w:p>
+    <w:p>
+      <w:pPr>
+        <w:pStyle w:val="Paragrafoelenco"/>
+        <w:numPr>
+          <w:ilvl w:val="0"/>
+          <w:numId w:val="7"/>
+        </w:numPr>
+        <w:rPr>
+          <w:sz w:val="24"/>
+          <w:szCs w:val="24"/>
+        </w:rPr>
+      </w:pPr>
+      <w:r>
+        <w:rPr>
+          <w:sz w:val="24"/>
+          <w:szCs w:val="24"/>
+        </w:rPr>
+        <w:t>Estremamente orientato alla distribuzione, con package esplicitamente utili al progetto che noi dobbiamo realizzare:</w:t>
+      </w:r>
+    </w:p>
+    <w:p>
+      <w:pPr>
+        <w:pStyle w:val="Paragrafoelenco"/>
+        <w:numPr>
+          <w:ilvl w:val="1"/>
+          <w:numId w:val="7"/>
+        </w:numPr>
+        <w:rPr>
+          <w:sz w:val="24"/>
+          <w:szCs w:val="24"/>
+        </w:rPr>
+      </w:pPr>
+      <w:r>
+        <w:rPr>
+          <w:sz w:val="24"/>
+          <w:szCs w:val="24"/>
+        </w:rPr>
+        <w:t xml:space="preserve">Memoria condivisa accessibile da tutti i processi (buona per </w:t>
+      </w:r>
+      <w:proofErr w:type="spellStart"/>
+      <w:r>
+        <w:rPr>
+          <w:sz w:val="24"/>
+          <w:szCs w:val="24"/>
+        </w:rPr>
+        <w:t>Paxos</w:t>
+      </w:r>
+      <w:proofErr w:type="spellEnd"/>
+      <w:r>
+        <w:rPr>
+          <w:sz w:val="24"/>
+          <w:szCs w:val="24"/>
+        </w:rPr>
+        <w:t>).</w:t>
+      </w:r>
+    </w:p>
+    <w:p>
+      <w:pPr>
+        <w:pStyle w:val="Paragrafoelenco"/>
+        <w:numPr>
+          <w:ilvl w:val="1"/>
+          <w:numId w:val="7"/>
+        </w:numPr>
+        <w:rPr>
+          <w:sz w:val="24"/>
+          <w:szCs w:val="24"/>
+        </w:rPr>
+      </w:pPr>
+      <w:r>
+        <w:rPr>
+          <w:sz w:val="24"/>
+          <w:szCs w:val="24"/>
+        </w:rPr>
+        <w:t>Gestione nativa di Nodi</w:t>
+      </w:r>
+      <w:r>
+        <w:rPr>
+          <w:sz w:val="24"/>
+          <w:szCs w:val="24"/>
+        </w:rPr>
+        <w:t>, task</w:t>
+      </w:r>
+      <w:r>
+        <w:rPr>
+          <w:sz w:val="24"/>
+          <w:szCs w:val="24"/>
+        </w:rPr>
+        <w:t xml:space="preserve"> e chiamate a metodi remoti.</w:t>
+      </w:r>
+    </w:p>
+    <w:p>
+      <w:pPr>
+        <w:pStyle w:val="Paragrafoelenco"/>
+        <w:numPr>
+          <w:ilvl w:val="0"/>
+          <w:numId w:val="7"/>
+        </w:numPr>
+        <w:rPr>
+          <w:sz w:val="24"/>
+          <w:szCs w:val="24"/>
+        </w:rPr>
+      </w:pPr>
+      <w:r>
+        <w:rPr>
+          <w:sz w:val="24"/>
+          <w:szCs w:val="24"/>
+        </w:rPr>
+        <w:lastRenderedPageBreak/>
+        <w:t xml:space="preserve">Linguaggio molto preciso, in cui le best </w:t>
+      </w:r>
+      <w:proofErr w:type="spellStart"/>
+      <w:r>
+        <w:rPr>
+          <w:sz w:val="24"/>
+          <w:szCs w:val="24"/>
+        </w:rPr>
+        <w:t>practices</w:t>
+      </w:r>
+      <w:proofErr w:type="spellEnd"/>
+      <w:r>
+        <w:rPr>
+          <w:sz w:val="24"/>
+          <w:szCs w:val="24"/>
+        </w:rPr>
+        <w:t xml:space="preserve"> vengono introdotte direttamente nel compilatore (</w:t>
+      </w:r>
+      <w:proofErr w:type="spellStart"/>
+      <w:r>
+        <w:rPr>
+          <w:sz w:val="24"/>
+          <w:szCs w:val="24"/>
+        </w:rPr>
+        <w:t>aka</w:t>
+      </w:r>
+      <w:proofErr w:type="spellEnd"/>
+      <w:r>
+        <w:rPr>
+          <w:sz w:val="24"/>
+          <w:szCs w:val="24"/>
+        </w:rPr>
+        <w:t>. Generalmente se una cosa va bene a lui allora dovrebbe andare bene in generale).</w:t>
+      </w:r>
+    </w:p>
+    <w:p>
+      <w:pPr>
+        <w:pStyle w:val="Paragrafoelenco"/>
+        <w:numPr>
+          <w:ilvl w:val="0"/>
+          <w:numId w:val="7"/>
+        </w:numPr>
+        <w:rPr>
+          <w:sz w:val="24"/>
+          <w:szCs w:val="24"/>
+        </w:rPr>
+      </w:pPr>
+      <w:r>
+        <w:rPr>
+          <w:sz w:val="24"/>
+          <w:szCs w:val="24"/>
+        </w:rPr>
+        <w:t>Esistono varie guide semplici, fatte da fanatici del linguaggio.</w:t>
+      </w:r>
+    </w:p>
+    <w:p>
+      <w:pPr>
+        <w:rPr>
+          <w:b/>
+          <w:bCs/>
+          <w:sz w:val="24"/>
+          <w:szCs w:val="24"/>
+        </w:rPr>
+      </w:pPr>
+      <w:r>
+        <w:rPr>
+          <w:b/>
+          <w:bCs/>
+          <w:sz w:val="24"/>
+          <w:szCs w:val="24"/>
+        </w:rPr>
+        <w:t>Aspetti negativi di Ada</w:t>
+      </w:r>
+    </w:p>
+    <w:p>
+      <w:pPr>
+        <w:pStyle w:val="Paragrafoelenco"/>
+        <w:numPr>
+          <w:ilvl w:val="0"/>
+          <w:numId w:val="7"/>
+        </w:numPr>
+        <w:rPr>
+          <w:sz w:val="24"/>
+          <w:szCs w:val="24"/>
+        </w:rPr>
+      </w:pPr>
+      <w:r>
+        <w:rPr>
+          <w:sz w:val="24"/>
+          <w:szCs w:val="24"/>
+        </w:rPr>
+        <w:t>Non conosciuto</w:t>
+      </w:r>
+      <w:r>
+        <w:rPr>
+          <w:sz w:val="24"/>
+          <w:szCs w:val="24"/>
+        </w:rPr>
+        <w:t xml:space="preserve"> (forse qualcosa Nicola?)</w:t>
+      </w:r>
+      <w:r>
+        <w:rPr>
+          <w:sz w:val="24"/>
+          <w:szCs w:val="24"/>
+        </w:rPr>
+        <w:t>, quindi va preventivato un piccolo periodo di test ed apprendimento del linguaggio (1 settimana per iniziare?).</w:t>
+      </w:r>
+    </w:p>
+    <w:p>
+      <w:pPr>
+        <w:pStyle w:val="Paragrafoelenco"/>
+        <w:numPr>
+          <w:ilvl w:val="0"/>
+          <w:numId w:val="7"/>
+        </w:numPr>
+        <w:rPr>
+          <w:sz w:val="24"/>
+          <w:szCs w:val="24"/>
+        </w:rPr>
+      </w:pPr>
+      <w:r>
+        <w:rPr>
+          <w:sz w:val="24"/>
+          <w:szCs w:val="24"/>
+        </w:rPr>
+        <w:t>Considerato un linguaggio praticamente morto, quindi eventuali implementazioni sarebbero comunque da considerarsi unicamente a scopo dimostrativo del problema. Poco utili ad un effettivo utilizzo reale.</w:t>
+      </w:r>
+    </w:p>
+    <w:p>
+      <w:pPr>
+        <w:pStyle w:val="Paragrafoelenco"/>
+        <w:numPr>
+          <w:ilvl w:val="0"/>
+          <w:numId w:val="7"/>
+        </w:numPr>
+        <w:rPr>
+          <w:sz w:val="24"/>
+          <w:szCs w:val="24"/>
+        </w:rPr>
+      </w:pPr>
+      <w:r>
+        <w:rPr>
+          <w:sz w:val="24"/>
+          <w:szCs w:val="24"/>
+        </w:rPr>
+        <w:t xml:space="preserve">Niente Garbage </w:t>
+      </w:r>
+      <w:proofErr w:type="spellStart"/>
+      <w:r>
+        <w:rPr>
+          <w:sz w:val="24"/>
+          <w:szCs w:val="24"/>
+        </w:rPr>
+        <w:t>Collector</w:t>
+      </w:r>
+      <w:proofErr w:type="spellEnd"/>
+      <w:r>
+        <w:rPr>
+          <w:sz w:val="24"/>
+          <w:szCs w:val="24"/>
+        </w:rPr>
+        <w:t xml:space="preserve"> </w:t>
+      </w:r>
+      <w:r>
+        <w:rPr>
+          <mc:AlternateContent>
+            <mc:Choice Requires="w16se"/>
+            <mc:Fallback>
+              <w:rFonts w:ascii="Segoe UI Emoji" w:eastAsia="Segoe UI Emoji" w:hAnsi="Segoe UI Emoji" w:cs="Segoe UI Emoji"/>
+            </mc:Fallback>
+          </mc:AlternateContent>
+          <w:sz w:val="24"/>
+          <w:szCs w:val="24"/>
+        </w:rPr>
+        <mc:AlternateContent>
+          <mc:Choice Requires="w16se">
+            <w16se:symEx w16se:font="Segoe UI Emoji" w16se:char="2639"/>
+          </mc:Choice>
+          <mc:Fallback>
+            <w:t>☹</w:t>
+          </mc:Fallback>
+        </mc:AlternateContent>
       </w:r>
     </w:p>
     <w:sectPr>

</xml_diff>